<commit_message>
updated paper and linkedin profile
</commit_message>
<xml_diff>
--- a/Long version.docx
+++ b/Long version.docx
@@ -159,7 +159,25 @@
           <w:sz w:val="20"/>
           <w:szCs w:val="20"/>
         </w:rPr>
-        <w:t>Plot No 188, Phase 1, Saket colony, Kapra,</w:t>
+        <w:t xml:space="preserve">Plot No 188, Phase 1, Saket colony, </w:t>
+      </w:r>
+      <w:proofErr w:type="spellStart"/>
+      <w:r>
+        <w:rPr>
+          <w:rFonts w:ascii="Times New Roman" w:hAnsi="Times New Roman" w:cs="Times New Roman"/>
+          <w:sz w:val="20"/>
+          <w:szCs w:val="20"/>
+        </w:rPr>
+        <w:t>Kapra</w:t>
+      </w:r>
+      <w:proofErr w:type="spellEnd"/>
+      <w:r>
+        <w:rPr>
+          <w:rFonts w:ascii="Times New Roman" w:hAnsi="Times New Roman" w:cs="Times New Roman"/>
+          <w:sz w:val="20"/>
+          <w:szCs w:val="20"/>
+        </w:rPr>
+        <w:t>,</w:t>
       </w:r>
     </w:p>
     <w:p>
@@ -179,7 +197,43 @@
           <w:sz w:val="20"/>
           <w:szCs w:val="20"/>
         </w:rPr>
-        <w:t>Jai Jawan colony S.O post office, Keesara mandal,</w:t>
+        <w:t xml:space="preserve">Jai Jawan colony S.O post office, </w:t>
+      </w:r>
+      <w:proofErr w:type="spellStart"/>
+      <w:r>
+        <w:rPr>
+          <w:rFonts w:ascii="Times New Roman" w:hAnsi="Times New Roman" w:cs="Times New Roman"/>
+          <w:sz w:val="20"/>
+          <w:szCs w:val="20"/>
+        </w:rPr>
+        <w:t>Keesara</w:t>
+      </w:r>
+      <w:proofErr w:type="spellEnd"/>
+      <w:r>
+        <w:rPr>
+          <w:rFonts w:ascii="Times New Roman" w:hAnsi="Times New Roman" w:cs="Times New Roman"/>
+          <w:sz w:val="20"/>
+          <w:szCs w:val="20"/>
+        </w:rPr>
+        <w:t xml:space="preserve"> </w:t>
+      </w:r>
+      <w:proofErr w:type="spellStart"/>
+      <w:r>
+        <w:rPr>
+          <w:rFonts w:ascii="Times New Roman" w:hAnsi="Times New Roman" w:cs="Times New Roman"/>
+          <w:sz w:val="20"/>
+          <w:szCs w:val="20"/>
+        </w:rPr>
+        <w:t>mandal</w:t>
+      </w:r>
+      <w:proofErr w:type="spellEnd"/>
+      <w:r>
+        <w:rPr>
+          <w:rFonts w:ascii="Times New Roman" w:hAnsi="Times New Roman" w:cs="Times New Roman"/>
+          <w:sz w:val="20"/>
+          <w:szCs w:val="20"/>
+        </w:rPr>
+        <w:t>,</w:t>
       </w:r>
     </w:p>
     <w:p>
@@ -193,13 +247,23 @@
           <w:szCs w:val="20"/>
         </w:rPr>
       </w:pPr>
+      <w:proofErr w:type="spellStart"/>
       <w:r>
         <w:rPr>
           <w:rFonts w:ascii="Times New Roman" w:hAnsi="Times New Roman" w:cs="Times New Roman"/>
           <w:sz w:val="20"/>
           <w:szCs w:val="20"/>
         </w:rPr>
-        <w:t>Medchal District, Hyderabad, Telangana, 500062</w:t>
+        <w:t>Medchal</w:t>
+      </w:r>
+      <w:proofErr w:type="spellEnd"/>
+      <w:r>
+        <w:rPr>
+          <w:rFonts w:ascii="Times New Roman" w:hAnsi="Times New Roman" w:cs="Times New Roman"/>
+          <w:sz w:val="20"/>
+          <w:szCs w:val="20"/>
+        </w:rPr>
+        <w:t xml:space="preserve"> District, Hyderabad, Telangana, 500062</w:t>
       </w:r>
     </w:p>
     <w:p>
@@ -301,8 +365,6 @@
               </w:rPr>
               <w:t>ecision Scientist</w:t>
             </w:r>
-            <w:bookmarkStart w:id="0" w:name="_GoBack"/>
-            <w:bookmarkEnd w:id="0"/>
           </w:p>
         </w:tc>
         <w:tc>
@@ -394,7 +456,70 @@
           <w:shd w:val="clear" w:color="auto" w:fill="FFFFFF"/>
           <w:lang w:val="en-IN" w:eastAsia="en-IN"/>
         </w:rPr>
-        <w:t>Enabled international supply chain managers by building a better EOQ model using prescriptive analytics which enhances their supply chain flow</w:t>
+        <w:t xml:space="preserve">Enabled international supply chain managers by </w:t>
+      </w:r>
+      <w:r>
+        <w:rPr>
+          <w:rFonts w:ascii="Times New Roman" w:eastAsia="Times New Roman" w:hAnsi="Times New Roman" w:cs="Times New Roman"/>
+          <w:bdr w:val="none" w:sz="0" w:space="0" w:color="auto" w:frame="1"/>
+          <w:shd w:val="clear" w:color="auto" w:fill="FFFFFF"/>
+          <w:lang w:val="en-IN" w:eastAsia="en-IN"/>
+        </w:rPr>
+        <w:t>improving their existing</w:t>
+      </w:r>
+      <w:r>
+        <w:rPr>
+          <w:rFonts w:ascii="Times New Roman" w:eastAsia="Times New Roman" w:hAnsi="Times New Roman" w:cs="Times New Roman"/>
+          <w:bdr w:val="none" w:sz="0" w:space="0" w:color="auto" w:frame="1"/>
+          <w:shd w:val="clear" w:color="auto" w:fill="FFFFFF"/>
+          <w:lang w:val="en-IN" w:eastAsia="en-IN"/>
+        </w:rPr>
+        <w:t xml:space="preserve"> </w:t>
+      </w:r>
+      <w:r>
+        <w:rPr>
+          <w:rFonts w:ascii="Times New Roman" w:eastAsia="Times New Roman" w:hAnsi="Times New Roman" w:cs="Times New Roman"/>
+          <w:bdr w:val="none" w:sz="0" w:space="0" w:color="auto" w:frame="1"/>
+          <w:shd w:val="clear" w:color="auto" w:fill="FFFFFF"/>
+          <w:lang w:val="en-IN" w:eastAsia="en-IN"/>
+        </w:rPr>
+        <w:t>purchase order model</w:t>
+      </w:r>
+      <w:r>
+        <w:rPr>
+          <w:rFonts w:ascii="Times New Roman" w:eastAsia="Times New Roman" w:hAnsi="Times New Roman" w:cs="Times New Roman"/>
+          <w:bdr w:val="none" w:sz="0" w:space="0" w:color="auto" w:frame="1"/>
+          <w:shd w:val="clear" w:color="auto" w:fill="FFFFFF"/>
+          <w:lang w:val="en-IN" w:eastAsia="en-IN"/>
+        </w:rPr>
+        <w:t xml:space="preserve"> using </w:t>
+      </w:r>
+      <w:r>
+        <w:rPr>
+          <w:rFonts w:ascii="Times New Roman" w:eastAsia="Times New Roman" w:hAnsi="Times New Roman" w:cs="Times New Roman"/>
+          <w:bdr w:val="none" w:sz="0" w:space="0" w:color="auto" w:frame="1"/>
+          <w:shd w:val="clear" w:color="auto" w:fill="FFFFFF"/>
+          <w:lang w:val="en-IN" w:eastAsia="en-IN"/>
+        </w:rPr>
+        <w:t xml:space="preserve">predictive and </w:t>
+      </w:r>
+      <w:r>
+        <w:rPr>
+          <w:rFonts w:ascii="Times New Roman" w:eastAsia="Times New Roman" w:hAnsi="Times New Roman" w:cs="Times New Roman"/>
+          <w:bdr w:val="none" w:sz="0" w:space="0" w:color="auto" w:frame="1"/>
+          <w:shd w:val="clear" w:color="auto" w:fill="FFFFFF"/>
+          <w:lang w:val="en-IN" w:eastAsia="en-IN"/>
+        </w:rPr>
+        <w:t>prescriptive analytics</w:t>
+      </w:r>
+      <w:r>
+        <w:rPr>
+          <w:rFonts w:ascii="Times New Roman" w:eastAsia="Times New Roman" w:hAnsi="Times New Roman" w:cs="Times New Roman"/>
+          <w:bdr w:val="none" w:sz="0" w:space="0" w:color="auto" w:frame="1"/>
+          <w:shd w:val="clear" w:color="auto" w:fill="FFFFFF"/>
+          <w:lang w:val="en-IN" w:eastAsia="en-IN"/>
+        </w:rPr>
+        <w:t xml:space="preserve"> (currently being moved to production)</w:t>
       </w:r>
     </w:p>
     <w:p>
@@ -419,25 +544,7 @@
           <w:shd w:val="clear" w:color="auto" w:fill="FFFFFF"/>
           <w:lang w:val="en-IN" w:eastAsia="en-IN"/>
         </w:rPr>
-        <w:t xml:space="preserve">Designed a classification model to predict the probability of in-full using ensemble and </w:t>
-      </w:r>
-      <w:r>
-        <w:rPr>
-          <w:rFonts w:ascii="Times New Roman" w:eastAsia="Times New Roman" w:hAnsi="Times New Roman" w:cs="Times New Roman"/>
-          <w:bdr w:val="none" w:sz="0" w:space="0" w:color="auto" w:frame="1"/>
-          <w:shd w:val="clear" w:color="auto" w:fill="FFFFFF"/>
-          <w:lang w:val="en-IN" w:eastAsia="en-IN"/>
-        </w:rPr>
-        <w:t>tree-based</w:t>
-      </w:r>
-      <w:r>
-        <w:rPr>
-          <w:rFonts w:ascii="Times New Roman" w:eastAsia="Times New Roman" w:hAnsi="Times New Roman" w:cs="Times New Roman"/>
-          <w:bdr w:val="none" w:sz="0" w:space="0" w:color="auto" w:frame="1"/>
-          <w:shd w:val="clear" w:color="auto" w:fill="FFFFFF"/>
-          <w:lang w:val="en-IN" w:eastAsia="en-IN"/>
-        </w:rPr>
-        <w:t xml:space="preserve"> methods</w:t>
+        <w:t>Currently working on a project to find the reasons to find under-stock scenarios in a store using hypothesis testing and ML</w:t>
       </w:r>
     </w:p>
     <w:p>
@@ -457,37 +564,45 @@
       </w:pPr>
       <w:r>
         <w:rPr>
-          <w:rFonts w:ascii="Times New Roman" w:eastAsia="Times New Roman" w:hAnsi="Times New Roman" w:cs="Times New Roman"/>
-          <w:bdr w:val="none" w:sz="0" w:space="0" w:color="auto" w:frame="1"/>
-          <w:shd w:val="clear" w:color="auto" w:fill="FFFFFF"/>
-          <w:lang w:val="en-IN" w:eastAsia="en-IN"/>
-        </w:rPr>
-        <w:t>Implemented a regression model to predict lead time which has a potential savings of 130 Million</w:t>
-      </w:r>
-    </w:p>
-    <w:p>
-      <w:pPr>
-        <w:numPr>
-          <w:ilvl w:val="0"/>
-          <w:numId w:val="3"/>
-        </w:numPr>
-        <w:suppressAutoHyphens w:val="0"/>
-        <w:spacing w:before="100" w:beforeAutospacing="1" w:after="100" w:afterAutospacing="1" w:line="240" w:lineRule="auto"/>
-        <w:rPr>
-          <w:rFonts w:ascii="Times New Roman" w:eastAsia="Times New Roman" w:hAnsi="Times New Roman" w:cs="Times New Roman"/>
-          <w:bdr w:val="none" w:sz="0" w:space="0" w:color="auto" w:frame="1"/>
-          <w:shd w:val="clear" w:color="auto" w:fill="FFFFFF"/>
-          <w:lang w:val="en-IN" w:eastAsia="en-IN"/>
-        </w:rPr>
-      </w:pPr>
-      <w:r>
-        <w:rPr>
-          <w:rFonts w:ascii="Times New Roman" w:eastAsia="Times New Roman" w:hAnsi="Times New Roman" w:cs="Times New Roman"/>
-          <w:bdr w:val="none" w:sz="0" w:space="0" w:color="auto" w:frame="1"/>
-          <w:shd w:val="clear" w:color="auto" w:fill="FFFFFF"/>
-          <w:lang w:val="en-IN" w:eastAsia="en-IN"/>
-        </w:rPr>
-        <w:t>Currently working on a project to find the reasons to find under-stock scenarios in a store using hypothesis testing and ML</w:t>
+          <w:rFonts w:ascii="Times New Roman" w:hAnsi="Times New Roman" w:cs="Times New Roman"/>
+          <w:color w:val="000000"/>
+          <w:shd w:val="clear" w:color="auto" w:fill="FFFFFF"/>
+        </w:rPr>
+        <w:t xml:space="preserve">Designed end to end solution from identifying the problem and creating </w:t>
+      </w:r>
+      <w:r>
+        <w:rPr>
+          <w:rFonts w:ascii="Times New Roman" w:hAnsi="Times New Roman" w:cs="Times New Roman"/>
+          <w:color w:val="000000"/>
+          <w:shd w:val="clear" w:color="auto" w:fill="FFFFFF"/>
+        </w:rPr>
+        <w:t>prototypes</w:t>
+      </w:r>
+      <w:r>
+        <w:rPr>
+          <w:rFonts w:ascii="Times New Roman" w:hAnsi="Times New Roman" w:cs="Times New Roman"/>
+          <w:color w:val="000000"/>
+          <w:shd w:val="clear" w:color="auto" w:fill="FFFFFF"/>
+        </w:rPr>
+        <w:t xml:space="preserve"> to </w:t>
+      </w:r>
+      <w:proofErr w:type="spellStart"/>
+      <w:r>
+        <w:rPr>
+          <w:rFonts w:ascii="Times New Roman" w:hAnsi="Times New Roman" w:cs="Times New Roman"/>
+          <w:color w:val="000000"/>
+          <w:shd w:val="clear" w:color="auto" w:fill="FFFFFF"/>
+        </w:rPr>
+        <w:t>productionalizing</w:t>
+      </w:r>
+      <w:proofErr w:type="spellEnd"/>
+      <w:r>
+        <w:rPr>
+          <w:rFonts w:ascii="Times New Roman" w:hAnsi="Times New Roman" w:cs="Times New Roman"/>
+          <w:color w:val="000000"/>
+          <w:shd w:val="clear" w:color="auto" w:fill="FFFFFF"/>
+        </w:rPr>
+        <w:t xml:space="preserve"> on the cloud using analytical frameworks, statistical techniques and visualization tools</w:t>
       </w:r>
     </w:p>
     <w:p>
@@ -630,7 +745,35 @@
           <w:rFonts w:ascii="Times New Roman" w:eastAsia="Times New Roman" w:hAnsi="Times New Roman" w:cs="Times New Roman"/>
           <w:lang w:val="en-IN" w:eastAsia="en-IN"/>
         </w:rPr>
-        <w:t>Corroborated on large scale projects with technology and business partners from USA, Mexico, Canada, UK, Chile, Argentina, Central America, India and China</w:t>
+        <w:t>Corroborated on large scale projects with technology and business partners from USA, Mexico</w:t>
+      </w:r>
+      <w:r>
+        <w:rPr>
+          <w:rFonts w:ascii="Times New Roman" w:eastAsia="Times New Roman" w:hAnsi="Times New Roman" w:cs="Times New Roman"/>
+          <w:lang w:val="en-IN" w:eastAsia="en-IN"/>
+        </w:rPr>
+        <w:t>, Argentina and</w:t>
+      </w:r>
+      <w:r>
+        <w:rPr>
+          <w:rFonts w:ascii="Times New Roman" w:eastAsia="Times New Roman" w:hAnsi="Times New Roman" w:cs="Times New Roman"/>
+          <w:lang w:val="en-IN" w:eastAsia="en-IN"/>
+        </w:rPr>
+        <w:t xml:space="preserve"> </w:t>
+      </w:r>
+      <w:r>
+        <w:rPr>
+          <w:rFonts w:ascii="Times New Roman" w:eastAsia="Times New Roman" w:hAnsi="Times New Roman" w:cs="Times New Roman"/>
+          <w:lang w:val="en-IN" w:eastAsia="en-IN"/>
+        </w:rPr>
+        <w:t>China</w:t>
+      </w:r>
+      <w:r>
+        <w:rPr>
+          <w:rFonts w:ascii="Times New Roman" w:eastAsia="Times New Roman" w:hAnsi="Times New Roman" w:cs="Times New Roman"/>
+          <w:lang w:val="en-IN" w:eastAsia="en-IN"/>
+        </w:rPr>
+        <w:t>.</w:t>
       </w:r>
     </w:p>
     <w:p>
@@ -730,6 +873,8 @@
               </w:rPr>
               <w:t>Currently pursuing executive education in IIM Bangalore</w:t>
             </w:r>
+            <w:bookmarkStart w:id="0" w:name="_GoBack"/>
+            <w:bookmarkEnd w:id="0"/>
           </w:p>
         </w:tc>
         <w:tc>
@@ -1004,7 +1149,19 @@
               <w:rPr>
                 <w:rFonts w:ascii="Times New Roman" w:hAnsi="Times New Roman" w:cs="Times New Roman"/>
               </w:rPr>
-              <w:t>Intermediate education: Math-physics-chemistry (93.3%)</w:t>
+              <w:t xml:space="preserve">Intermediate education: </w:t>
+            </w:r>
+            <w:r>
+              <w:rPr>
+                <w:rFonts w:ascii="Times New Roman" w:hAnsi="Times New Roman" w:cs="Times New Roman"/>
+              </w:rPr>
+              <w:t xml:space="preserve">BIE AP </w:t>
+            </w:r>
+            <w:r>
+              <w:rPr>
+                <w:rFonts w:ascii="Times New Roman" w:hAnsi="Times New Roman" w:cs="Times New Roman"/>
+              </w:rPr>
+              <w:t>(93.3%)</w:t>
             </w:r>
           </w:p>
         </w:tc>
@@ -1099,7 +1256,6 @@
           <w:sz w:val="24"/>
           <w:szCs w:val="24"/>
         </w:rPr>
-        <w:lastRenderedPageBreak/>
         <w:t>Publications</w:t>
       </w:r>
     </w:p>
@@ -1120,20 +1276,106 @@
       <w:r>
         <w:rPr>
           <w:rFonts w:ascii="Times New Roman" w:hAnsi="Times New Roman" w:cs="Times New Roman"/>
+          <w:color w:val="222222"/>
+          <w:shd w:val="clear" w:color="auto" w:fill="FFFFFF"/>
+        </w:rPr>
+        <w:t xml:space="preserve">Harsha, A. S. (2020 Feb) </w:t>
+      </w:r>
+      <w:r>
+        <w:rPr>
+          <w:rFonts w:ascii="Times New Roman" w:hAnsi="Times New Roman" w:cs="Times New Roman"/>
+          <w:color w:val="222222"/>
+          <w:shd w:val="clear" w:color="auto" w:fill="FFFFFF"/>
+        </w:rPr>
+        <w:t>Personal analytics: Time management using Google Maps</w:t>
+      </w:r>
+      <w:r>
+        <w:rPr>
+          <w:rFonts w:ascii="Times New Roman" w:hAnsi="Times New Roman" w:cs="Times New Roman"/>
+          <w:color w:val="222222"/>
+          <w:shd w:val="clear" w:color="auto" w:fill="FFFFFF"/>
+        </w:rPr>
+        <w:t xml:space="preserve">. In </w:t>
+      </w:r>
+      <w:r>
+        <w:rPr>
+          <w:rFonts w:ascii="Times New Roman" w:hAnsi="Times New Roman" w:cs="Times New Roman"/>
+          <w:i/>
+          <w:iCs/>
+          <w:color w:val="222222"/>
+          <w:shd w:val="clear" w:color="auto" w:fill="FFFFFF"/>
+        </w:rPr>
+        <w:t>ICSADADS 2020</w:t>
+      </w:r>
+      <w:r>
+        <w:rPr>
+          <w:rFonts w:ascii="Times New Roman" w:hAnsi="Times New Roman" w:cs="Times New Roman"/>
+          <w:color w:val="222222"/>
+          <w:shd w:val="clear" w:color="auto" w:fill="FFFFFF"/>
+        </w:rPr>
+        <w:t xml:space="preserve"> (Under publication)</w:t>
+      </w:r>
+    </w:p>
+    <w:p>
+      <w:pPr>
+        <w:pStyle w:val="TextBody"/>
+        <w:numPr>
+          <w:ilvl w:val="0"/>
+          <w:numId w:val="5"/>
+        </w:numPr>
+        <w:spacing w:after="0" w:line="276" w:lineRule="auto"/>
+        <w:rPr>
+          <w:rFonts w:ascii="Times New Roman" w:hAnsi="Times New Roman" w:cs="Times New Roman"/>
+          <w:color w:val="222222"/>
+          <w:shd w:val="clear" w:color="auto" w:fill="FFFFFF"/>
+        </w:rPr>
+      </w:pPr>
+      <w:r>
+        <w:rPr>
+          <w:rFonts w:ascii="Times New Roman" w:hAnsi="Times New Roman" w:cs="Times New Roman"/>
           <w:b/>
           <w:bCs/>
           <w:color w:val="222222"/>
           <w:shd w:val="clear" w:color="auto" w:fill="FFFFFF"/>
         </w:rPr>
-        <w:t>Harsha, A. S</w:t>
-      </w:r>
-      <w:r>
-        <w:rPr>
-          <w:rFonts w:ascii="Times New Roman" w:hAnsi="Times New Roman" w:cs="Times New Roman"/>
+        <w:lastRenderedPageBreak/>
+        <w:t>H</w:t>
+      </w:r>
+      <w:r>
+        <w:rPr>
+          <w:rFonts w:ascii="Times New Roman" w:hAnsi="Times New Roman" w:cs="Times New Roman"/>
+          <w:b/>
+          <w:bCs/>
           <w:color w:val="222222"/>
           <w:shd w:val="clear" w:color="auto" w:fill="FFFFFF"/>
         </w:rPr>
-        <w:t xml:space="preserve">., Rizwan, M., Kuldeep, S., Prasad, A. G., Akhil, J., &amp; Nagaraja, S. R. (2017, August). </w:t>
+        <w:t>arsha, A. S</w:t>
+      </w:r>
+      <w:r>
+        <w:rPr>
+          <w:rFonts w:ascii="Times New Roman" w:hAnsi="Times New Roman" w:cs="Times New Roman"/>
+          <w:color w:val="222222"/>
+          <w:shd w:val="clear" w:color="auto" w:fill="FFFFFF"/>
+        </w:rPr>
+        <w:t xml:space="preserve">., Rizwan, M., Kuldeep, S., Prasad, A. G., Akhil, J., &amp; </w:t>
+      </w:r>
+      <w:proofErr w:type="spellStart"/>
+      <w:r>
+        <w:rPr>
+          <w:rFonts w:ascii="Times New Roman" w:hAnsi="Times New Roman" w:cs="Times New Roman"/>
+          <w:color w:val="222222"/>
+          <w:shd w:val="clear" w:color="auto" w:fill="FFFFFF"/>
+        </w:rPr>
+        <w:t>Nagaraja</w:t>
+      </w:r>
+      <w:proofErr w:type="spellEnd"/>
+      <w:r>
+        <w:rPr>
+          <w:rFonts w:ascii="Times New Roman" w:hAnsi="Times New Roman" w:cs="Times New Roman"/>
+          <w:color w:val="222222"/>
+          <w:shd w:val="clear" w:color="auto" w:fill="FFFFFF"/>
+        </w:rPr>
+        <w:t xml:space="preserve">, S. R. (2017, August). </w:t>
       </w:r>
       <w:hyperlink r:id="rId8" w:history="1">
         <w:r>
@@ -1185,89 +1427,6 @@
     </w:p>
     <w:p>
       <w:pPr>
-        <w:pStyle w:val="TextBody"/>
-        <w:numPr>
-          <w:ilvl w:val="0"/>
-          <w:numId w:val="5"/>
-        </w:numPr>
-        <w:spacing w:after="0" w:line="276" w:lineRule="auto"/>
-        <w:rPr>
-          <w:rFonts w:ascii="Times New Roman" w:hAnsi="Times New Roman" w:cs="Times New Roman"/>
-          <w:color w:val="222222"/>
-          <w:shd w:val="clear" w:color="auto" w:fill="FFFFFF"/>
-        </w:rPr>
-      </w:pPr>
-      <w:r>
-        <w:rPr>
-          <w:rFonts w:ascii="Times New Roman" w:hAnsi="Times New Roman" w:cs="Times New Roman"/>
-          <w:color w:val="222222"/>
-          <w:shd w:val="clear" w:color="auto" w:fill="FFFFFF"/>
-        </w:rPr>
-        <w:t xml:space="preserve">Harsha, A. S. (2020 Feb) Purchase Order forecasting. In </w:t>
-      </w:r>
-      <w:r>
-        <w:rPr>
-          <w:rFonts w:ascii="Times New Roman" w:hAnsi="Times New Roman" w:cs="Times New Roman"/>
-          <w:i/>
-          <w:iCs/>
-          <w:color w:val="222222"/>
-          <w:shd w:val="clear" w:color="auto" w:fill="FFFFFF"/>
-        </w:rPr>
-        <w:t>LBS Journal of Management &amp; Research</w:t>
-      </w:r>
-      <w:r>
-        <w:rPr>
-          <w:rFonts w:ascii="Times New Roman" w:hAnsi="Times New Roman" w:cs="Times New Roman"/>
-          <w:i/>
-          <w:iCs/>
-          <w:color w:val="222222"/>
-          <w:shd w:val="clear" w:color="auto" w:fill="FFFFFF"/>
-        </w:rPr>
-        <w:t xml:space="preserve"> </w:t>
-      </w:r>
-      <w:r>
-        <w:rPr>
-          <w:rFonts w:ascii="Times New Roman" w:hAnsi="Times New Roman" w:cs="Times New Roman"/>
-          <w:color w:val="222222"/>
-          <w:shd w:val="clear" w:color="auto" w:fill="FFFFFF"/>
-        </w:rPr>
-        <w:t>(P</w:t>
-      </w:r>
-      <w:r>
-        <w:rPr>
-          <w:rFonts w:ascii="Times New Roman" w:hAnsi="Times New Roman" w:cs="Times New Roman"/>
-          <w:color w:val="222222"/>
-          <w:shd w:val="clear" w:color="auto" w:fill="FFFFFF"/>
-        </w:rPr>
-        <w:t>rint ISSN : 0972-8031</w:t>
-      </w:r>
-      <w:r>
-        <w:rPr>
-          <w:rFonts w:ascii="Times New Roman" w:hAnsi="Times New Roman" w:cs="Times New Roman"/>
-          <w:color w:val="222222"/>
-          <w:shd w:val="clear" w:color="auto" w:fill="FFFFFF"/>
-        </w:rPr>
-        <w:t>,</w:t>
-      </w:r>
-      <w:r>
-        <w:rPr>
-          <w:rFonts w:ascii="Times New Roman" w:hAnsi="Times New Roman" w:cs="Times New Roman"/>
-          <w:color w:val="222222"/>
-          <w:shd w:val="clear" w:color="auto" w:fill="FFFFFF"/>
-        </w:rPr>
-        <w:t xml:space="preserve"> Online ISSN: 0974-1852</w:t>
-      </w:r>
-      <w:r>
-        <w:rPr>
-          <w:rFonts w:ascii="Times New Roman" w:hAnsi="Times New Roman" w:cs="Times New Roman"/>
-          <w:color w:val="222222"/>
-          <w:shd w:val="clear" w:color="auto" w:fill="FFFFFF"/>
-        </w:rPr>
-        <w:t>) (Under publication)</w:t>
-      </w:r>
-    </w:p>
-    <w:p>
-      <w:pPr>
         <w:pStyle w:val="Heading"/>
         <w:spacing w:line="276" w:lineRule="auto"/>
         <w:rPr>
@@ -1490,6 +1649,7 @@
         <w:spacing w:after="0" w:line="276" w:lineRule="auto"/>
         <w:textAlignment w:val="center"/>
         <w:rPr>
+          <w:rStyle w:val="Hyperlink"/>
           <w:rFonts w:ascii="Times New Roman" w:eastAsia="Times New Roman" w:hAnsi="Times New Roman" w:cs="Times New Roman"/>
           <w:lang w:eastAsia="en-IN" w:bidi="te-IN"/>
         </w:rPr>
@@ -1522,9 +1682,68 @@
             <w:rFonts w:ascii="Times New Roman" w:eastAsia="Times New Roman" w:hAnsi="Times New Roman" w:cs="Times New Roman"/>
             <w:lang w:eastAsia="en-IN" w:bidi="te-IN"/>
           </w:rPr>
-          <w:t>Achyuthuni Sri Harsha</w:t>
+          <w:t xml:space="preserve">Achyuthuni Sri </w:t>
+        </w:r>
+        <w:r>
+          <w:rPr>
+            <w:rStyle w:val="Hyperlink"/>
+            <w:rFonts w:ascii="Times New Roman" w:eastAsia="Times New Roman" w:hAnsi="Times New Roman" w:cs="Times New Roman"/>
+            <w:lang w:eastAsia="en-IN" w:bidi="te-IN"/>
+          </w:rPr>
+          <w:t>H</w:t>
+        </w:r>
+        <w:r>
+          <w:rPr>
+            <w:rStyle w:val="Hyperlink"/>
+            <w:rFonts w:ascii="Times New Roman" w:eastAsia="Times New Roman" w:hAnsi="Times New Roman" w:cs="Times New Roman"/>
+            <w:lang w:eastAsia="en-IN" w:bidi="te-IN"/>
+          </w:rPr>
+          <w:t>arsha</w:t>
         </w:r>
       </w:hyperlink>
+    </w:p>
+    <w:p>
+      <w:pPr>
+        <w:spacing w:after="0" w:line="276" w:lineRule="auto"/>
+        <w:textAlignment w:val="center"/>
+        <w:rPr>
+          <w:rStyle w:val="Hyperlink"/>
+          <w:rFonts w:ascii="Times New Roman" w:eastAsia="Times New Roman" w:hAnsi="Times New Roman" w:cs="Times New Roman"/>
+          <w:lang w:eastAsia="en-IN" w:bidi="te-IN"/>
+        </w:rPr>
+      </w:pPr>
+    </w:p>
+    <w:p>
+      <w:pPr>
+        <w:spacing w:after="0" w:line="276" w:lineRule="auto"/>
+        <w:textAlignment w:val="center"/>
+        <w:rPr>
+          <w:rFonts w:ascii="Times New Roman" w:eastAsia="Times New Roman" w:hAnsi="Times New Roman" w:cs="Times New Roman"/>
+          <w:lang w:eastAsia="en-IN" w:bidi="te-IN"/>
+        </w:rPr>
+      </w:pPr>
+      <w:r>
+        <w:rPr>
+          <w:rFonts w:ascii="Times New Roman" w:eastAsia="Times New Roman" w:hAnsi="Times New Roman" w:cs="Times New Roman"/>
+          <w:lang w:eastAsia="en-IN" w:bidi="te-IN"/>
+        </w:rPr>
+        <w:t>PS: Minimum joining date: 5</w:t>
+      </w:r>
+      <w:r>
+        <w:rPr>
+          <w:rFonts w:ascii="Times New Roman" w:eastAsia="Times New Roman" w:hAnsi="Times New Roman" w:cs="Times New Roman"/>
+          <w:vertAlign w:val="superscript"/>
+          <w:lang w:eastAsia="en-IN" w:bidi="te-IN"/>
+        </w:rPr>
+        <w:t>th</w:t>
+      </w:r>
+      <w:r>
+        <w:rPr>
+          <w:rFonts w:ascii="Times New Roman" w:eastAsia="Times New Roman" w:hAnsi="Times New Roman" w:cs="Times New Roman"/>
+          <w:lang w:eastAsia="en-IN" w:bidi="te-IN"/>
+        </w:rPr>
+        <w:t xml:space="preserve"> June 2020</w:t>
+      </w:r>
     </w:p>
     <w:p>
       <w:pPr>
@@ -3456,7 +3675,7 @@
 </file>
 
 <file path=customXml/itemProps1.xml><?xml version="1.0" encoding="utf-8"?>
-<ds:datastoreItem xmlns:ds="http://schemas.openxmlformats.org/officeDocument/2006/customXml" ds:itemID="{F7BC0D76-80E7-4FB8-BF6B-DA87186DD8A5}">
+<ds:datastoreItem xmlns:ds="http://schemas.openxmlformats.org/officeDocument/2006/customXml" ds:itemID="{F437E428-4954-4264-BD70-373825F4761F}">
   <ds:schemaRefs>
     <ds:schemaRef ds:uri="http://schemas.openxmlformats.org/officeDocument/2006/bibliography"/>
   </ds:schemaRefs>

</xml_diff>

<commit_message>
Other versions and edits
</commit_message>
<xml_diff>
--- a/Long version.docx
+++ b/Long version.docx
@@ -1,6 +1,6 @@
 
 <file path=word/document.xml><?xml version="1.0" encoding="utf-8"?>
-<w:document xmlns:wpc="http://schemas.microsoft.com/office/word/2010/wordprocessingCanvas" xmlns:cx="http://schemas.microsoft.com/office/drawing/2014/chartex" xmlns:cx1="http://schemas.microsoft.com/office/drawing/2015/9/8/chartex" xmlns:cx2="http://schemas.microsoft.com/office/drawing/2015/10/21/chartex" xmlns:cx3="http://schemas.microsoft.com/office/drawing/2016/5/9/chartex" xmlns:cx4="http://schemas.microsoft.com/office/drawing/2016/5/10/chartex" xmlns:cx5="http://schemas.microsoft.com/office/drawing/2016/5/11/chartex" xmlns:cx6="http://schemas.microsoft.com/office/drawing/2016/5/12/chartex" xmlns:cx7="http://schemas.microsoft.com/office/drawing/2016/5/13/chartex" xmlns:cx8="http://schemas.microsoft.com/office/drawing/2016/5/14/chartex" xmlns:mc="http://schemas.openxmlformats.org/markup-compatibility/2006" xmlns:aink="http://schemas.microsoft.com/office/drawing/2016/ink" xmlns:am3d="http://schemas.microsoft.com/office/drawing/2017/model3d" xmlns:o="urn:schemas-microsoft-com:office:office" xmlns:r="http://schemas.openxmlformats.org/officeDocument/2006/relationships" xmlns:m="http://schemas.openxmlformats.org/officeDocument/2006/math" xmlns:v="urn:schemas-microsoft-com:vml" xmlns:wp14="http://schemas.microsoft.com/office/word/2010/wordprocessingDrawing" xmlns:wp="http://schemas.openxmlformats.org/drawingml/2006/wordprocessingDrawing" xmlns:w10="urn:schemas-microsoft-com:office:word" xmlns:w="http://schemas.openxmlformats.org/wordprocessingml/2006/main" xmlns:w14="http://schemas.microsoft.com/office/word/2010/wordml" xmlns:w15="http://schemas.microsoft.com/office/word/2012/wordml" xmlns:w16cid="http://schemas.microsoft.com/office/word/2016/wordml/cid" xmlns:w16se="http://schemas.microsoft.com/office/word/2015/wordml/symex" xmlns:wpg="http://schemas.microsoft.com/office/word/2010/wordprocessingGroup" xmlns:wpi="http://schemas.microsoft.com/office/word/2010/wordprocessingInk" xmlns:wne="http://schemas.microsoft.com/office/word/2006/wordml" xmlns:wps="http://schemas.microsoft.com/office/word/2010/wordprocessingShape" mc:Ignorable="w14 w15 w16se w16cid wp14">
+<w:document xmlns:wpc="http://schemas.microsoft.com/office/word/2010/wordprocessingCanvas" xmlns:cx="http://schemas.microsoft.com/office/drawing/2014/chartex" xmlns:cx1="http://schemas.microsoft.com/office/drawing/2015/9/8/chartex" xmlns:cx2="http://schemas.microsoft.com/office/drawing/2015/10/21/chartex" xmlns:cx3="http://schemas.microsoft.com/office/drawing/2016/5/9/chartex" xmlns:cx4="http://schemas.microsoft.com/office/drawing/2016/5/10/chartex" xmlns:cx5="http://schemas.microsoft.com/office/drawing/2016/5/11/chartex" xmlns:cx6="http://schemas.microsoft.com/office/drawing/2016/5/12/chartex" xmlns:cx7="http://schemas.microsoft.com/office/drawing/2016/5/13/chartex" xmlns:cx8="http://schemas.microsoft.com/office/drawing/2016/5/14/chartex" xmlns:mc="http://schemas.openxmlformats.org/markup-compatibility/2006" xmlns:aink="http://schemas.microsoft.com/office/drawing/2016/ink" xmlns:am3d="http://schemas.microsoft.com/office/drawing/2017/model3d" xmlns:o="urn:schemas-microsoft-com:office:office" xmlns:r="http://schemas.openxmlformats.org/officeDocument/2006/relationships" xmlns:m="http://schemas.openxmlformats.org/officeDocument/2006/math" xmlns:v="urn:schemas-microsoft-com:vml" xmlns:wp14="http://schemas.microsoft.com/office/word/2010/wordprocessingDrawing" xmlns:wp="http://schemas.openxmlformats.org/drawingml/2006/wordprocessingDrawing" xmlns:w10="urn:schemas-microsoft-com:office:word" xmlns:w="http://schemas.openxmlformats.org/wordprocessingml/2006/main" xmlns:w14="http://schemas.microsoft.com/office/word/2010/wordml" xmlns:w15="http://schemas.microsoft.com/office/word/2012/wordml" xmlns:w16cex="http://schemas.microsoft.com/office/word/2018/wordml/cex" xmlns:w16cid="http://schemas.microsoft.com/office/word/2016/wordml/cid" xmlns:w16="http://schemas.microsoft.com/office/word/2018/wordml" xmlns:w16se="http://schemas.microsoft.com/office/word/2015/wordml/symex" xmlns:wpg="http://schemas.microsoft.com/office/word/2010/wordprocessingGroup" xmlns:wpi="http://schemas.microsoft.com/office/word/2010/wordprocessingInk" xmlns:wne="http://schemas.microsoft.com/office/word/2006/wordml" xmlns:wps="http://schemas.microsoft.com/office/word/2010/wordprocessingShape" mc:Ignorable="w14 w15 w16se w16cid w16 w16cex wp14">
   <w:body>
     <w:p>
       <w:pPr>
@@ -11,9 +11,10 @@
           <w:szCs w:val="24"/>
         </w:rPr>
         <w:sectPr>
+          <w:footerReference w:type="default" r:id="rId8"/>
           <w:type w:val="continuous"/>
           <w:pgSz w:w="12240" w:h="15840" w:code="1"/>
-          <w:pgMar w:top="1440" w:right="1080" w:bottom="1440" w:left="1080" w:header="0" w:footer="0" w:gutter="0"/>
+          <w:pgMar w:top="1440" w:right="1080" w:bottom="1440" w:left="1080" w:header="0" w:footer="567" w:gutter="0"/>
           <w:cols w:space="720"/>
           <w:formProt w:val="0"/>
           <w:docGrid w:linePitch="360" w:charSpace="-2049"/>
@@ -87,7 +88,7 @@
         </w:rPr>
         <w:t xml:space="preserve">: </w:t>
       </w:r>
-      <w:hyperlink r:id="rId6" w:history="1">
+      <w:hyperlink r:id="rId9" w:history="1">
         <w:r>
           <w:rPr>
             <w:rStyle w:val="Hyperlink"/>
@@ -130,7 +131,7 @@
         </w:rPr>
         <w:t xml:space="preserve">: </w:t>
       </w:r>
-      <w:hyperlink r:id="rId7" w:history="1">
+      <w:hyperlink r:id="rId10" w:history="1">
         <w:r>
           <w:rPr>
             <w:rStyle w:val="Hyperlink"/>
@@ -398,7 +399,8 @@
     <w:p>
       <w:pPr>
         <w:suppressAutoHyphens w:val="0"/>
-        <w:spacing w:after="0" w:line="240" w:lineRule="auto"/>
+        <w:spacing w:before="120" w:line="240" w:lineRule="auto"/>
+        <w:contextualSpacing/>
         <w:rPr>
           <w:rFonts w:ascii="Times New Roman" w:eastAsia="Times New Roman" w:hAnsi="Times New Roman" w:cs="Times New Roman"/>
           <w:bdr w:val="none" w:sz="0" w:space="0" w:color="auto" w:frame="1"/>
@@ -413,17 +415,25 @@
           <w:shd w:val="clear" w:color="auto" w:fill="FFFFFF"/>
           <w:lang w:val="en-IN" w:eastAsia="en-IN"/>
         </w:rPr>
-        <w:t>Currently working as a business analyst for the supply chain department of the world's largest</w:t>
-      </w:r>
-      <w:r>
+        <w:t>Enabled international supply chain team of the world's largest retailer by improving their existing purchase order model using predictive and prescriptive analytics with revenue savings of 12 million dollars. Built the following end to end solutions from conceptualization to production:</w:t>
+      </w:r>
+    </w:p>
+    <w:p>
+      <w:pPr>
+        <w:pStyle w:val="ListParagraph"/>
+        <w:numPr>
+          <w:ilvl w:val="0"/>
+          <w:numId w:val="7"/>
+        </w:numPr>
+        <w:suppressAutoHyphens w:val="0"/>
+        <w:spacing w:before="120" w:line="240" w:lineRule="auto"/>
         <w:rPr>
           <w:rFonts w:ascii="Times New Roman" w:eastAsia="Times New Roman" w:hAnsi="Times New Roman" w:cs="Times New Roman"/>
           <w:bdr w:val="none" w:sz="0" w:space="0" w:color="auto" w:frame="1"/>
           <w:shd w:val="clear" w:color="auto" w:fill="FFFFFF"/>
           <w:lang w:val="en-IN" w:eastAsia="en-IN"/>
         </w:rPr>
-        <w:t xml:space="preserve"> re</w:t>
-      </w:r>
+      </w:pPr>
       <w:r>
         <w:rPr>
           <w:rFonts w:ascii="Times New Roman" w:eastAsia="Times New Roman" w:hAnsi="Times New Roman" w:cs="Times New Roman"/>
@@ -431,17 +441,18 @@
           <w:shd w:val="clear" w:color="auto" w:fill="FFFFFF"/>
           <w:lang w:val="en-IN" w:eastAsia="en-IN"/>
         </w:rPr>
-        <w:t>tailer to improve in-stock inventory with the help of below data science POC's</w:t>
+        <w:t>Designed end to end classification model identifying the risk of a supplier not delivering an order in full</w:t>
       </w:r>
     </w:p>
     <w:p>
       <w:pPr>
+        <w:pStyle w:val="ListParagraph"/>
         <w:numPr>
           <w:ilvl w:val="0"/>
-          <w:numId w:val="3"/>
+          <w:numId w:val="7"/>
         </w:numPr>
         <w:suppressAutoHyphens w:val="0"/>
-        <w:spacing w:beforeAutospacing="1" w:after="0" w:afterAutospacing="1" w:line="240" w:lineRule="auto"/>
+        <w:spacing w:before="120" w:line="240" w:lineRule="auto"/>
         <w:rPr>
           <w:rFonts w:ascii="Times New Roman" w:eastAsia="Times New Roman" w:hAnsi="Times New Roman" w:cs="Times New Roman"/>
           <w:bdr w:val="none" w:sz="0" w:space="0" w:color="auto" w:frame="1"/>
@@ -456,17 +467,25 @@
           <w:shd w:val="clear" w:color="auto" w:fill="FFFFFF"/>
           <w:lang w:val="en-IN" w:eastAsia="en-IN"/>
         </w:rPr>
-        <w:t xml:space="preserve">Enabled international supply chain managers by </w:t>
-      </w:r>
-      <w:r>
+        <w:t>Improved the existing lead time predictions using a tree-based ensemble regression model</w:t>
+      </w:r>
+    </w:p>
+    <w:p>
+      <w:pPr>
+        <w:pStyle w:val="ListParagraph"/>
+        <w:numPr>
+          <w:ilvl w:val="0"/>
+          <w:numId w:val="7"/>
+        </w:numPr>
+        <w:suppressAutoHyphens w:val="0"/>
+        <w:spacing w:before="120" w:line="240" w:lineRule="auto"/>
         <w:rPr>
           <w:rFonts w:ascii="Times New Roman" w:eastAsia="Times New Roman" w:hAnsi="Times New Roman" w:cs="Times New Roman"/>
           <w:bdr w:val="none" w:sz="0" w:space="0" w:color="auto" w:frame="1"/>
           <w:shd w:val="clear" w:color="auto" w:fill="FFFFFF"/>
           <w:lang w:val="en-IN" w:eastAsia="en-IN"/>
         </w:rPr>
-        <w:t>improving their existing</w:t>
-      </w:r>
+      </w:pPr>
       <w:r>
         <w:rPr>
           <w:rFonts w:ascii="Times New Roman" w:eastAsia="Times New Roman" w:hAnsi="Times New Roman" w:cs="Times New Roman"/>
@@ -474,17 +493,21 @@
           <w:shd w:val="clear" w:color="auto" w:fill="FFFFFF"/>
           <w:lang w:val="en-IN" w:eastAsia="en-IN"/>
         </w:rPr>
-        <w:t xml:space="preserve"> </w:t>
-      </w:r>
-      <w:r>
+        <w:t>Optimised EOQ and reorder point using an integer programming model</w:t>
+      </w:r>
+    </w:p>
+    <w:p>
+      <w:pPr>
+        <w:suppressAutoHyphens w:val="0"/>
+        <w:spacing w:before="100" w:beforeAutospacing="1" w:after="100" w:afterAutospacing="1" w:line="240" w:lineRule="auto"/>
+        <w:contextualSpacing/>
         <w:rPr>
           <w:rFonts w:ascii="Times New Roman" w:eastAsia="Times New Roman" w:hAnsi="Times New Roman" w:cs="Times New Roman"/>
           <w:bdr w:val="none" w:sz="0" w:space="0" w:color="auto" w:frame="1"/>
           <w:shd w:val="clear" w:color="auto" w:fill="FFFFFF"/>
           <w:lang w:val="en-IN" w:eastAsia="en-IN"/>
         </w:rPr>
-        <w:t>purchase order model</w:t>
-      </w:r>
+      </w:pPr>
       <w:r>
         <w:rPr>
           <w:rFonts w:ascii="Times New Roman" w:eastAsia="Times New Roman" w:hAnsi="Times New Roman" w:cs="Times New Roman"/>
@@ -492,8 +515,24 @@
           <w:shd w:val="clear" w:color="auto" w:fill="FFFFFF"/>
           <w:lang w:val="en-IN" w:eastAsia="en-IN"/>
         </w:rPr>
-        <w:t xml:space="preserve"> using </w:t>
-      </w:r>
+        <w:t>Other successful projects for Fortune 500 clients</w:t>
+      </w:r>
+    </w:p>
+    <w:p>
+      <w:pPr>
+        <w:numPr>
+          <w:ilvl w:val="0"/>
+          <w:numId w:val="8"/>
+        </w:numPr>
+        <w:shd w:val="clear" w:color="auto" w:fill="FFFFFF"/>
+        <w:suppressAutoHyphens w:val="0"/>
+        <w:spacing w:before="100" w:beforeAutospacing="1" w:after="100" w:afterAutospacing="1" w:line="240" w:lineRule="auto"/>
+        <w:contextualSpacing/>
+        <w:rPr>
+          <w:rFonts w:ascii="Times New Roman" w:eastAsia="Times New Roman" w:hAnsi="Times New Roman" w:cs="Times New Roman"/>
+          <w:lang w:val="en-IN" w:eastAsia="en-IN"/>
+        </w:rPr>
+      </w:pPr>
       <w:r>
         <w:rPr>
           <w:rFonts w:ascii="Times New Roman" w:eastAsia="Times New Roman" w:hAnsi="Times New Roman" w:cs="Times New Roman"/>
@@ -501,8 +540,46 @@
           <w:shd w:val="clear" w:color="auto" w:fill="FFFFFF"/>
           <w:lang w:val="en-IN" w:eastAsia="en-IN"/>
         </w:rPr>
-        <w:t xml:space="preserve">predictive and </w:t>
-      </w:r>
+        <w:t xml:space="preserve">Formulated a POC to arrive at clean sheet costing of food products based on NLP and gradient descent. Created charts in Tableau to present the insights </w:t>
+      </w:r>
+    </w:p>
+    <w:p>
+      <w:pPr>
+        <w:pStyle w:val="Default"/>
+        <w:numPr>
+          <w:ilvl w:val="0"/>
+          <w:numId w:val="8"/>
+        </w:numPr>
+        <w:spacing w:before="100" w:beforeAutospacing="1" w:after="100" w:afterAutospacing="1"/>
+        <w:contextualSpacing/>
+        <w:rPr>
+          <w:sz w:val="22"/>
+          <w:szCs w:val="22"/>
+        </w:rPr>
+      </w:pPr>
+      <w:r>
+        <w:rPr>
+          <w:sz w:val="22"/>
+          <w:szCs w:val="22"/>
+        </w:rPr>
+        <w:t xml:space="preserve">Quantified the reasons causing under-stock scenarios in a store using hypothesis testing and ML </w:t>
+      </w:r>
+    </w:p>
+    <w:p>
+      <w:pPr>
+        <w:numPr>
+          <w:ilvl w:val="0"/>
+          <w:numId w:val="8"/>
+        </w:numPr>
+        <w:shd w:val="clear" w:color="auto" w:fill="FFFFFF"/>
+        <w:suppressAutoHyphens w:val="0"/>
+        <w:spacing w:before="100" w:beforeAutospacing="1" w:after="100" w:afterAutospacing="1" w:line="240" w:lineRule="auto"/>
+        <w:contextualSpacing/>
+        <w:rPr>
+          <w:rFonts w:ascii="Times New Roman" w:eastAsia="Times New Roman" w:hAnsi="Times New Roman" w:cs="Times New Roman"/>
+          <w:lang w:val="en-IN" w:eastAsia="en-IN"/>
+        </w:rPr>
+      </w:pPr>
       <w:r>
         <w:rPr>
           <w:rFonts w:ascii="Times New Roman" w:eastAsia="Times New Roman" w:hAnsi="Times New Roman" w:cs="Times New Roman"/>
@@ -510,222 +587,19 @@
           <w:shd w:val="clear" w:color="auto" w:fill="FFFFFF"/>
           <w:lang w:val="en-IN" w:eastAsia="en-IN"/>
         </w:rPr>
-        <w:t>prescriptive analytics</w:t>
-      </w:r>
-      <w:r>
-        <w:rPr>
-          <w:rFonts w:ascii="Times New Roman" w:eastAsia="Times New Roman" w:hAnsi="Times New Roman" w:cs="Times New Roman"/>
-          <w:bdr w:val="none" w:sz="0" w:space="0" w:color="auto" w:frame="1"/>
-          <w:shd w:val="clear" w:color="auto" w:fill="FFFFFF"/>
-          <w:lang w:val="en-IN" w:eastAsia="en-IN"/>
-        </w:rPr>
-        <w:t xml:space="preserve"> (currently being moved to production)</w:t>
+        <w:t>Built a prototype on time to place a new RFP for generic drugs using distance-based classification methods</w:t>
       </w:r>
     </w:p>
     <w:p>
       <w:pPr>
         <w:numPr>
           <w:ilvl w:val="0"/>
-          <w:numId w:val="3"/>
-        </w:numPr>
-        <w:suppressAutoHyphens w:val="0"/>
-        <w:spacing w:before="100" w:beforeAutospacing="1" w:after="100" w:afterAutospacing="1" w:line="240" w:lineRule="auto"/>
-        <w:rPr>
-          <w:rFonts w:ascii="Times New Roman" w:eastAsia="Times New Roman" w:hAnsi="Times New Roman" w:cs="Times New Roman"/>
-          <w:bdr w:val="none" w:sz="0" w:space="0" w:color="auto" w:frame="1"/>
-          <w:shd w:val="clear" w:color="auto" w:fill="FFFFFF"/>
-          <w:lang w:val="en-IN" w:eastAsia="en-IN"/>
-        </w:rPr>
-      </w:pPr>
-      <w:r>
-        <w:rPr>
-          <w:rFonts w:ascii="Times New Roman" w:eastAsia="Times New Roman" w:hAnsi="Times New Roman" w:cs="Times New Roman"/>
-          <w:bdr w:val="none" w:sz="0" w:space="0" w:color="auto" w:frame="1"/>
-          <w:shd w:val="clear" w:color="auto" w:fill="FFFFFF"/>
-          <w:lang w:val="en-IN" w:eastAsia="en-IN"/>
-        </w:rPr>
-        <w:t>Currently working on a project to find the reasons to find under-stock scenarios in a store using hypothesis testing and ML</w:t>
-      </w:r>
-    </w:p>
-    <w:p>
-      <w:pPr>
-        <w:numPr>
-          <w:ilvl w:val="0"/>
-          <w:numId w:val="3"/>
-        </w:numPr>
-        <w:suppressAutoHyphens w:val="0"/>
-        <w:spacing w:before="100" w:beforeAutospacing="1" w:after="100" w:afterAutospacing="1" w:line="240" w:lineRule="auto"/>
-        <w:rPr>
-          <w:rFonts w:ascii="Times New Roman" w:eastAsia="Times New Roman" w:hAnsi="Times New Roman" w:cs="Times New Roman"/>
-          <w:bdr w:val="none" w:sz="0" w:space="0" w:color="auto" w:frame="1"/>
-          <w:shd w:val="clear" w:color="auto" w:fill="FFFFFF"/>
-          <w:lang w:val="en-IN" w:eastAsia="en-IN"/>
-        </w:rPr>
-      </w:pPr>
-      <w:r>
-        <w:rPr>
-          <w:rFonts w:ascii="Times New Roman" w:hAnsi="Times New Roman" w:cs="Times New Roman"/>
-          <w:color w:val="000000"/>
-          <w:shd w:val="clear" w:color="auto" w:fill="FFFFFF"/>
-        </w:rPr>
-        <w:t xml:space="preserve">Designed end to end solution from identifying the problem and creating </w:t>
-      </w:r>
-      <w:r>
-        <w:rPr>
-          <w:rFonts w:ascii="Times New Roman" w:hAnsi="Times New Roman" w:cs="Times New Roman"/>
-          <w:color w:val="000000"/>
-          <w:shd w:val="clear" w:color="auto" w:fill="FFFFFF"/>
-        </w:rPr>
-        <w:t>prototypes</w:t>
-      </w:r>
-      <w:r>
-        <w:rPr>
-          <w:rFonts w:ascii="Times New Roman" w:hAnsi="Times New Roman" w:cs="Times New Roman"/>
-          <w:color w:val="000000"/>
-          <w:shd w:val="clear" w:color="auto" w:fill="FFFFFF"/>
-        </w:rPr>
-        <w:t xml:space="preserve"> to </w:t>
-      </w:r>
-      <w:proofErr w:type="spellStart"/>
-      <w:r>
-        <w:rPr>
-          <w:rFonts w:ascii="Times New Roman" w:hAnsi="Times New Roman" w:cs="Times New Roman"/>
-          <w:color w:val="000000"/>
-          <w:shd w:val="clear" w:color="auto" w:fill="FFFFFF"/>
-        </w:rPr>
-        <w:t>productionalizing</w:t>
-      </w:r>
-      <w:proofErr w:type="spellEnd"/>
-      <w:r>
-        <w:rPr>
-          <w:rFonts w:ascii="Times New Roman" w:hAnsi="Times New Roman" w:cs="Times New Roman"/>
-          <w:color w:val="000000"/>
-          <w:shd w:val="clear" w:color="auto" w:fill="FFFFFF"/>
-        </w:rPr>
-        <w:t xml:space="preserve"> on the cloud using analytical frameworks, statistical techniques and visualization tools</w:t>
-      </w:r>
-    </w:p>
-    <w:p>
-      <w:pPr>
-        <w:suppressAutoHyphens w:val="0"/>
-        <w:spacing w:after="0" w:line="240" w:lineRule="auto"/>
-        <w:rPr>
-          <w:rFonts w:ascii="Times New Roman" w:eastAsia="Times New Roman" w:hAnsi="Times New Roman" w:cs="Times New Roman"/>
-          <w:lang w:val="en-IN" w:eastAsia="en-IN"/>
-        </w:rPr>
-      </w:pPr>
-      <w:r>
-        <w:rPr>
-          <w:rFonts w:ascii="Times New Roman" w:eastAsia="Times New Roman" w:hAnsi="Times New Roman" w:cs="Times New Roman"/>
-          <w:bdr w:val="none" w:sz="0" w:space="0" w:color="auto" w:frame="1"/>
-          <w:shd w:val="clear" w:color="auto" w:fill="FFFFFF"/>
-          <w:lang w:val="en-IN" w:eastAsia="en-IN"/>
-        </w:rPr>
-        <w:t xml:space="preserve">Other projects </w:t>
-      </w:r>
-      <w:r>
-        <w:rPr>
-          <w:rFonts w:ascii="Times New Roman" w:eastAsia="Times New Roman" w:hAnsi="Times New Roman" w:cs="Times New Roman"/>
-          <w:bdr w:val="none" w:sz="0" w:space="0" w:color="auto" w:frame="1"/>
-          <w:shd w:val="clear" w:color="auto" w:fill="FFFFFF"/>
-          <w:lang w:val="en-IN" w:eastAsia="en-IN"/>
-        </w:rPr>
-        <w:t>for</w:t>
-      </w:r>
-      <w:r>
-        <w:rPr>
-          <w:rFonts w:ascii="Times New Roman" w:eastAsia="Times New Roman" w:hAnsi="Times New Roman" w:cs="Times New Roman"/>
-          <w:bdr w:val="none" w:sz="0" w:space="0" w:color="auto" w:frame="1"/>
-          <w:shd w:val="clear" w:color="auto" w:fill="FFFFFF"/>
-          <w:lang w:val="en-IN" w:eastAsia="en-IN"/>
-        </w:rPr>
-        <w:t xml:space="preserve"> </w:t>
-      </w:r>
-      <w:r>
-        <w:rPr>
-          <w:rFonts w:ascii="Times New Roman" w:eastAsia="Times New Roman" w:hAnsi="Times New Roman" w:cs="Times New Roman"/>
-          <w:bdr w:val="none" w:sz="0" w:space="0" w:color="auto" w:frame="1"/>
-          <w:shd w:val="clear" w:color="auto" w:fill="FFFFFF"/>
-          <w:lang w:val="en-IN" w:eastAsia="en-IN"/>
-        </w:rPr>
-        <w:t>F</w:t>
-      </w:r>
-      <w:r>
-        <w:rPr>
-          <w:rFonts w:ascii="Times New Roman" w:eastAsia="Times New Roman" w:hAnsi="Times New Roman" w:cs="Times New Roman"/>
-          <w:bdr w:val="none" w:sz="0" w:space="0" w:color="auto" w:frame="1"/>
-          <w:shd w:val="clear" w:color="auto" w:fill="FFFFFF"/>
-          <w:lang w:val="en-IN" w:eastAsia="en-IN"/>
-        </w:rPr>
-        <w:t>ortune 500 clients</w:t>
-      </w:r>
-    </w:p>
-    <w:p>
-      <w:pPr>
-        <w:numPr>
-          <w:ilvl w:val="0"/>
-          <w:numId w:val="4"/>
-        </w:numPr>
-        <w:shd w:val="clear" w:color="auto" w:fill="FFFFFF"/>
-        <w:suppressAutoHyphens w:val="0"/>
-        <w:spacing w:beforeAutospacing="1" w:after="0" w:afterAutospacing="1" w:line="240" w:lineRule="auto"/>
-        <w:rPr>
-          <w:rFonts w:ascii="Times New Roman" w:eastAsia="Times New Roman" w:hAnsi="Times New Roman" w:cs="Times New Roman"/>
-          <w:lang w:val="en-IN" w:eastAsia="en-IN"/>
-        </w:rPr>
-      </w:pPr>
-      <w:r>
-        <w:rPr>
-          <w:rFonts w:ascii="Times New Roman" w:eastAsia="Times New Roman" w:hAnsi="Times New Roman" w:cs="Times New Roman"/>
-          <w:bdr w:val="none" w:sz="0" w:space="0" w:color="auto" w:frame="1"/>
-          <w:shd w:val="clear" w:color="auto" w:fill="FFFFFF"/>
-          <w:lang w:val="en-IN" w:eastAsia="en-IN"/>
-        </w:rPr>
-        <w:t>Formulated a POC to arrive at clean sheet costing of food products based on NLP and gradient descent. Created charts in Tableau to present the insights</w:t>
-      </w:r>
-      <w:r>
-        <w:rPr>
-          <w:rFonts w:ascii="Times New Roman" w:eastAsia="Times New Roman" w:hAnsi="Times New Roman" w:cs="Times New Roman"/>
-          <w:bdr w:val="none" w:sz="0" w:space="0" w:color="auto" w:frame="1"/>
-          <w:shd w:val="clear" w:color="auto" w:fill="FFFFFF"/>
-          <w:lang w:val="en-IN" w:eastAsia="en-IN"/>
-        </w:rPr>
-        <w:t xml:space="preserve"> </w:t>
-      </w:r>
-    </w:p>
-    <w:p>
-      <w:pPr>
-        <w:numPr>
-          <w:ilvl w:val="0"/>
-          <w:numId w:val="4"/>
-        </w:numPr>
-        <w:shd w:val="clear" w:color="auto" w:fill="FFFFFF"/>
-        <w:suppressAutoHyphens w:val="0"/>
-        <w:spacing w:beforeAutospacing="1" w:after="0" w:afterAutospacing="1" w:line="240" w:lineRule="auto"/>
-        <w:rPr>
-          <w:rFonts w:ascii="Times New Roman" w:eastAsia="Times New Roman" w:hAnsi="Times New Roman" w:cs="Times New Roman"/>
-          <w:lang w:val="en-IN" w:eastAsia="en-IN"/>
-        </w:rPr>
-      </w:pPr>
-      <w:r>
-        <w:rPr>
-          <w:rFonts w:ascii="Times New Roman" w:eastAsia="Times New Roman" w:hAnsi="Times New Roman" w:cs="Times New Roman"/>
-          <w:bdr w:val="none" w:sz="0" w:space="0" w:color="auto" w:frame="1"/>
-          <w:shd w:val="clear" w:color="auto" w:fill="FFFFFF"/>
-          <w:lang w:val="en-IN" w:eastAsia="en-IN"/>
-        </w:rPr>
-        <w:t>Built a POC on time to place a new RFP for generic drugs using distance-based classification methods</w:t>
-      </w:r>
-    </w:p>
-    <w:p>
-      <w:pPr>
-        <w:numPr>
-          <w:ilvl w:val="0"/>
-          <w:numId w:val="4"/>
+          <w:numId w:val="8"/>
         </w:numPr>
         <w:shd w:val="clear" w:color="auto" w:fill="FFFFFF"/>
         <w:suppressAutoHyphens w:val="0"/>
         <w:spacing w:before="100" w:beforeAutospacing="1" w:after="100" w:afterAutospacing="1" w:line="240" w:lineRule="auto"/>
+        <w:contextualSpacing/>
         <w:rPr>
           <w:rFonts w:ascii="Times New Roman" w:eastAsia="Times New Roman" w:hAnsi="Times New Roman" w:cs="Times New Roman"/>
           <w:lang w:val="en-IN" w:eastAsia="en-IN"/>
@@ -736,39 +610,19 @@
           <w:rFonts w:ascii="Times New Roman" w:eastAsia="Times New Roman" w:hAnsi="Times New Roman" w:cs="Times New Roman"/>
           <w:lang w:val="en-IN" w:eastAsia="en-IN"/>
         </w:rPr>
-        <w:t>Corroborated on large scale projects with technology and business partners from USA, Mexico</w:t>
-      </w:r>
-      <w:r>
-        <w:rPr>
-          <w:rFonts w:ascii="Times New Roman" w:eastAsia="Times New Roman" w:hAnsi="Times New Roman" w:cs="Times New Roman"/>
-          <w:lang w:val="en-IN" w:eastAsia="en-IN"/>
-        </w:rPr>
-        <w:t>, Argentina and</w:t>
-      </w:r>
-      <w:r>
-        <w:rPr>
-          <w:rFonts w:ascii="Times New Roman" w:eastAsia="Times New Roman" w:hAnsi="Times New Roman" w:cs="Times New Roman"/>
-          <w:lang w:val="en-IN" w:eastAsia="en-IN"/>
-        </w:rPr>
-        <w:t xml:space="preserve"> </w:t>
-      </w:r>
-      <w:r>
-        <w:rPr>
-          <w:rFonts w:ascii="Times New Roman" w:eastAsia="Times New Roman" w:hAnsi="Times New Roman" w:cs="Times New Roman"/>
-          <w:lang w:val="en-IN" w:eastAsia="en-IN"/>
-        </w:rPr>
-        <w:t>China</w:t>
+        <w:t>Corroborated on large scale projects with technology and business partners from USA, Mexico and Argentina</w:t>
       </w:r>
     </w:p>
     <w:p>
       <w:pPr>
         <w:numPr>
           <w:ilvl w:val="0"/>
-          <w:numId w:val="4"/>
+          <w:numId w:val="8"/>
         </w:numPr>
         <w:shd w:val="clear" w:color="auto" w:fill="FFFFFF"/>
         <w:suppressAutoHyphens w:val="0"/>
         <w:spacing w:before="100" w:beforeAutospacing="1" w:after="100" w:afterAutospacing="1" w:line="240" w:lineRule="auto"/>
+        <w:contextualSpacing/>
         <w:rPr>
           <w:rFonts w:ascii="Times New Roman" w:eastAsia="Times New Roman" w:hAnsi="Times New Roman" w:cs="Times New Roman"/>
           <w:lang w:val="en-IN" w:eastAsia="en-IN"/>
@@ -779,21 +633,7 @@
           <w:rFonts w:ascii="Times New Roman" w:eastAsia="Times New Roman" w:hAnsi="Times New Roman" w:cs="Times New Roman"/>
           <w:lang w:val="en-IN" w:eastAsia="en-IN"/>
         </w:rPr>
-        <w:t xml:space="preserve">Built </w:t>
-      </w:r>
-      <w:r>
-        <w:rPr>
-          <w:rFonts w:ascii="Times New Roman" w:eastAsia="Times New Roman" w:hAnsi="Times New Roman" w:cs="Times New Roman"/>
-          <w:lang w:val="en-IN" w:eastAsia="en-IN"/>
-        </w:rPr>
-        <w:t xml:space="preserve">the front end of </w:t>
-      </w:r>
-      <w:r>
-        <w:rPr>
-          <w:rFonts w:ascii="Times New Roman" w:eastAsia="Times New Roman" w:hAnsi="Times New Roman" w:cs="Times New Roman"/>
-          <w:lang w:val="en-IN" w:eastAsia="en-IN"/>
-        </w:rPr>
-        <w:t>an interactive web application for sourcing managers, buyers to make fast-paced, informed decisions</w:t>
+        <w:t>Built the front end of an interactive web application for sourcing managers, buyers to make fast-paced informed decisions</w:t>
       </w:r>
     </w:p>
     <w:p>
@@ -801,6 +641,7 @@
         <w:shd w:val="clear" w:color="auto" w:fill="FFFFFF"/>
         <w:suppressAutoHyphens w:val="0"/>
         <w:spacing w:before="100" w:beforeAutospacing="1" w:after="100" w:afterAutospacing="1" w:line="240" w:lineRule="auto"/>
+        <w:contextualSpacing/>
         <w:rPr>
           <w:rFonts w:ascii="Times New Roman" w:eastAsia="Times New Roman" w:hAnsi="Times New Roman" w:cs="Times New Roman"/>
           <w:lang w:val="en-IN" w:eastAsia="en-IN"/>
@@ -811,7 +652,35 @@
           <w:rFonts w:ascii="Times New Roman" w:hAnsi="Times New Roman" w:cs="Times New Roman"/>
           <w:shd w:val="clear" w:color="auto" w:fill="FFFFFF"/>
         </w:rPr>
-        <w:t>Received a Mu Sigma Spot Award for innovation in designing and building certain solutions</w:t>
+        <w:t xml:space="preserve">Received a Mu Sigma Spot </w:t>
+      </w:r>
+      <w:r>
+        <w:rPr>
+          <w:rFonts w:ascii="Times New Roman" w:hAnsi="Times New Roman" w:cs="Times New Roman"/>
+          <w:shd w:val="clear" w:color="auto" w:fill="FFFFFF"/>
+        </w:rPr>
+        <w:t>a</w:t>
+      </w:r>
+      <w:r>
+        <w:rPr>
+          <w:rFonts w:ascii="Times New Roman" w:hAnsi="Times New Roman" w:cs="Times New Roman"/>
+          <w:shd w:val="clear" w:color="auto" w:fill="FFFFFF"/>
+        </w:rPr>
+        <w:t xml:space="preserve">ward for innovation in designing and building </w:t>
+      </w:r>
+      <w:r>
+        <w:rPr>
+          <w:rFonts w:ascii="Times New Roman" w:hAnsi="Times New Roman" w:cs="Times New Roman"/>
+          <w:shd w:val="clear" w:color="auto" w:fill="FFFFFF"/>
+        </w:rPr>
+        <w:t xml:space="preserve">innovative </w:t>
+      </w:r>
+      <w:r>
+        <w:rPr>
+          <w:rFonts w:ascii="Times New Roman" w:hAnsi="Times New Roman" w:cs="Times New Roman"/>
+          <w:shd w:val="clear" w:color="auto" w:fill="FFFFFF"/>
+        </w:rPr>
+        <w:t>solutions</w:t>
       </w:r>
     </w:p>
     <w:p>
@@ -1056,26 +925,6 @@
               <w:rPr>
                 <w:rFonts w:ascii="Times New Roman" w:hAnsi="Times New Roman" w:cs="Times New Roman"/>
               </w:rPr>
-              <w:t>Treasurer of SAE India club (2014-15)</w:t>
-            </w:r>
-          </w:p>
-          <w:p>
-            <w:pPr>
-              <w:pStyle w:val="ListParagraph"/>
-              <w:numPr>
-                <w:ilvl w:val="0"/>
-                <w:numId w:val="1"/>
-              </w:numPr>
-              <w:spacing w:after="0" w:line="276" w:lineRule="auto"/>
-              <w:jc w:val="both"/>
-              <w:rPr>
-                <w:rFonts w:ascii="Times New Roman" w:hAnsi="Times New Roman" w:cs="Times New Roman"/>
-              </w:rPr>
-            </w:pPr>
-            <w:r>
-              <w:rPr>
-                <w:rFonts w:ascii="Times New Roman" w:hAnsi="Times New Roman" w:cs="Times New Roman"/>
-              </w:rPr>
               <w:t>Event coordinato</w:t>
             </w:r>
             <w:r>
@@ -1089,6 +938,12 @@
                 <w:rFonts w:ascii="Times New Roman" w:hAnsi="Times New Roman" w:cs="Times New Roman"/>
               </w:rPr>
               <w:t xml:space="preserve"> events</w:t>
+            </w:r>
+            <w:r>
+              <w:rPr>
+                <w:rFonts w:ascii="Times New Roman" w:hAnsi="Times New Roman" w:cs="Times New Roman"/>
+              </w:rPr>
+              <w:t>. Treasurer for SQE club</w:t>
             </w:r>
           </w:p>
         </w:tc>
@@ -1239,13 +1094,7 @@
               <w:rPr>
                 <w:rFonts w:ascii="Times New Roman" w:hAnsi="Times New Roman" w:cs="Times New Roman"/>
               </w:rPr>
-              <w:t>Hyderabad</w:t>
-            </w:r>
-            <w:r>
-              <w:rPr>
-                <w:rFonts w:ascii="Times New Roman" w:hAnsi="Times New Roman" w:cs="Times New Roman"/>
-              </w:rPr>
-              <w:t>, Andhra Pradesh</w:t>
+              <w:t>Hyderabad, Andhra Pradesh</w:t>
             </w:r>
           </w:p>
           <w:p>
@@ -1270,70 +1119,45 @@
           </w:p>
         </w:tc>
       </w:tr>
-      <w:tr>
-        <w:tc>
-          <w:tcPr>
-            <w:tcW w:w="6487" w:type="dxa"/>
-            <w:shd w:val="clear" w:color="auto" w:fill="auto"/>
-          </w:tcPr>
-          <w:p>
-            <w:pPr>
-              <w:spacing w:line="276" w:lineRule="auto"/>
-              <w:jc w:val="both"/>
-              <w:rPr>
-                <w:rFonts w:ascii="Times New Roman" w:hAnsi="Times New Roman" w:cs="Times New Roman"/>
-              </w:rPr>
-            </w:pPr>
-            <w:r>
-              <w:rPr>
-                <w:rFonts w:ascii="Times New Roman" w:hAnsi="Times New Roman" w:cs="Times New Roman"/>
-              </w:rPr>
-              <w:t>Secondary Education: SSC AP (90.3%)</w:t>
-            </w:r>
-            <w:bookmarkStart w:id="0" w:name="_GoBack"/>
-            <w:bookmarkEnd w:id="0"/>
-          </w:p>
-        </w:tc>
-        <w:tc>
-          <w:tcPr>
-            <w:tcW w:w="3809" w:type="dxa"/>
-            <w:shd w:val="clear" w:color="auto" w:fill="auto"/>
-          </w:tcPr>
-          <w:p>
-            <w:pPr>
-              <w:pStyle w:val="TextBody"/>
-              <w:tabs>
-                <w:tab w:val="left" w:pos="1503"/>
-                <w:tab w:val="right" w:pos="4932"/>
-              </w:tabs>
-              <w:spacing w:after="0" w:line="276" w:lineRule="auto"/>
-              <w:jc w:val="right"/>
-              <w:rPr>
-                <w:rFonts w:ascii="Times New Roman" w:hAnsi="Times New Roman" w:cs="Times New Roman"/>
-              </w:rPr>
-            </w:pPr>
-            <w:r>
-              <w:rPr>
-                <w:rFonts w:ascii="Times New Roman" w:hAnsi="Times New Roman" w:cs="Times New Roman"/>
-              </w:rPr>
-              <w:t>2010</w:t>
-            </w:r>
-          </w:p>
-        </w:tc>
-      </w:tr>
     </w:tbl>
     <w:p>
       <w:pPr>
         <w:pStyle w:val="Heading"/>
         <w:spacing w:line="276" w:lineRule="auto"/>
-      </w:pPr>
-      <w:r>
         <w:rPr>
           <w:sz w:val="24"/>
           <w:szCs w:val="24"/>
         </w:rPr>
-        <w:lastRenderedPageBreak/>
-        <w:t>Publications</w:t>
+      </w:pPr>
+      <w:r>
+        <w:rPr>
+          <w:sz w:val="24"/>
+          <w:szCs w:val="24"/>
+          <w:lang w:val="en-IN" w:eastAsia="en-IN" w:bidi="te-IN"/>
+        </w:rPr>
+        <w:t xml:space="preserve">Technical </w:t>
+      </w:r>
+      <w:r>
+        <w:rPr>
+          <w:sz w:val="24"/>
+          <w:szCs w:val="24"/>
+        </w:rPr>
+        <w:t>Competencies</w:t>
+      </w:r>
+    </w:p>
+    <w:p>
+      <w:pPr>
+        <w:pStyle w:val="TextBody"/>
+        <w:spacing w:after="0" w:line="276" w:lineRule="auto"/>
+        <w:rPr>
+          <w:rFonts w:ascii="Times New Roman" w:hAnsi="Times New Roman" w:cs="Times New Roman"/>
+        </w:rPr>
+      </w:pPr>
+      <w:r>
+        <w:rPr>
+          <w:rFonts w:ascii="Times New Roman" w:hAnsi="Times New Roman" w:cs="Times New Roman"/>
+        </w:rPr>
+        <w:t>Worked on the following languages/tools</w:t>
       </w:r>
     </w:p>
     <w:p>
@@ -1341,7 +1165,80 @@
         <w:pStyle w:val="TextBody"/>
         <w:numPr>
           <w:ilvl w:val="0"/>
-          <w:numId w:val="5"/>
+          <w:numId w:val="2"/>
+        </w:numPr>
+        <w:spacing w:after="0" w:line="276" w:lineRule="auto"/>
+        <w:rPr>
+          <w:rFonts w:ascii="Times New Roman" w:hAnsi="Times New Roman" w:cs="Times New Roman"/>
+        </w:rPr>
+      </w:pPr>
+      <w:r>
+        <w:rPr>
+          <w:rFonts w:ascii="Times New Roman" w:hAnsi="Times New Roman" w:cs="Times New Roman"/>
+        </w:rPr>
+        <w:t>Analytics: R, Python, CPLEX</w:t>
+      </w:r>
+    </w:p>
+    <w:p>
+      <w:pPr>
+        <w:pStyle w:val="TextBody"/>
+        <w:numPr>
+          <w:ilvl w:val="0"/>
+          <w:numId w:val="2"/>
+        </w:numPr>
+        <w:spacing w:after="0" w:line="276" w:lineRule="auto"/>
+        <w:rPr>
+          <w:rFonts w:ascii="Times New Roman" w:hAnsi="Times New Roman" w:cs="Times New Roman"/>
+        </w:rPr>
+      </w:pPr>
+      <w:r>
+        <w:rPr>
+          <w:rFonts w:ascii="Times New Roman" w:hAnsi="Times New Roman" w:cs="Times New Roman"/>
+        </w:rPr>
+        <w:t>Data handling: SQL, Alteryx</w:t>
+      </w:r>
+    </w:p>
+    <w:p>
+      <w:pPr>
+        <w:pStyle w:val="TextBody"/>
+        <w:numPr>
+          <w:ilvl w:val="0"/>
+          <w:numId w:val="2"/>
+        </w:numPr>
+        <w:spacing w:after="0" w:line="276" w:lineRule="auto"/>
+        <w:rPr>
+          <w:rFonts w:ascii="Times New Roman" w:hAnsi="Times New Roman" w:cs="Times New Roman"/>
+        </w:rPr>
+      </w:pPr>
+      <w:r>
+        <w:rPr>
+          <w:rFonts w:ascii="Times New Roman" w:hAnsi="Times New Roman" w:cs="Times New Roman"/>
+        </w:rPr>
+        <w:t>Visualization: Tableau, HTML, CSS, JavaScript</w:t>
+      </w:r>
+      <w:bookmarkStart w:id="0" w:name="_GoBack"/>
+      <w:bookmarkEnd w:id="0"/>
+    </w:p>
+    <w:p>
+      <w:pPr>
+        <w:pStyle w:val="Heading"/>
+        <w:spacing w:line="276" w:lineRule="auto"/>
+      </w:pPr>
+      <w:r>
+        <w:rPr>
+          <w:sz w:val="24"/>
+          <w:szCs w:val="24"/>
+        </w:rPr>
+        <w:lastRenderedPageBreak/>
+        <w:t>Publications</w:t>
+      </w:r>
+    </w:p>
+    <w:p>
+      <w:pPr>
+        <w:pStyle w:val="TextBody"/>
+        <w:numPr>
+          <w:ilvl w:val="0"/>
+          <w:numId w:val="10"/>
         </w:numPr>
         <w:spacing w:after="0" w:line="276" w:lineRule="auto"/>
         <w:rPr>
@@ -1382,7 +1279,7 @@
         <w:pStyle w:val="TextBody"/>
         <w:numPr>
           <w:ilvl w:val="0"/>
-          <w:numId w:val="5"/>
+          <w:numId w:val="10"/>
         </w:numPr>
         <w:spacing w:after="0" w:line="276" w:lineRule="auto"/>
         <w:rPr>
@@ -1405,7 +1302,7 @@
           <w:color w:val="222222"/>
           <w:shd w:val="clear" w:color="auto" w:fill="FFFFFF"/>
         </w:rPr>
-        <w:t>arsha, A. S.,</w:t>
+        <w:t>arsha, A. S.</w:t>
       </w:r>
       <w:r>
         <w:rPr>
@@ -1413,27 +1310,67 @@
           <w:color w:val="222222"/>
           <w:shd w:val="clear" w:color="auto" w:fill="FFFFFF"/>
         </w:rPr>
-        <w:t xml:space="preserve"> Rizwan, M., Kuldeep, S., Prasad, A. G., Akhil, J., &amp; </w:t>
-      </w:r>
-      <w:proofErr w:type="spellStart"/>
+        <w:t xml:space="preserve">, </w:t>
+      </w:r>
       <w:r>
         <w:rPr>
           <w:rFonts w:ascii="Times New Roman" w:hAnsi="Times New Roman" w:cs="Times New Roman"/>
           <w:color w:val="222222"/>
           <w:shd w:val="clear" w:color="auto" w:fill="FFFFFF"/>
         </w:rPr>
-        <w:t>Nagaraja</w:t>
-      </w:r>
-      <w:proofErr w:type="spellEnd"/>
+        <w:t>Akhil, J</w:t>
+      </w:r>
       <w:r>
         <w:rPr>
           <w:rFonts w:ascii="Times New Roman" w:hAnsi="Times New Roman" w:cs="Times New Roman"/>
           <w:color w:val="222222"/>
           <w:shd w:val="clear" w:color="auto" w:fill="FFFFFF"/>
         </w:rPr>
-        <w:t xml:space="preserve">, S. R. (2017, August). </w:t>
-      </w:r>
-      <w:hyperlink r:id="rId8" w:history="1">
+        <w:t>.,</w:t>
+      </w:r>
+      <w:r>
+        <w:rPr>
+          <w:rFonts w:ascii="Times New Roman" w:hAnsi="Times New Roman" w:cs="Times New Roman"/>
+          <w:color w:val="222222"/>
+          <w:shd w:val="clear" w:color="auto" w:fill="FFFFFF"/>
+        </w:rPr>
+        <w:t xml:space="preserve"> </w:t>
+      </w:r>
+      <w:proofErr w:type="spellStart"/>
+      <w:r>
+        <w:rPr>
+          <w:rFonts w:ascii="Times New Roman" w:hAnsi="Times New Roman" w:cs="Times New Roman"/>
+          <w:color w:val="222222"/>
+          <w:shd w:val="clear" w:color="auto" w:fill="FFFFFF"/>
+        </w:rPr>
+        <w:t>Nagaraja</w:t>
+      </w:r>
+      <w:proofErr w:type="spellEnd"/>
+      <w:r>
+        <w:rPr>
+          <w:rFonts w:ascii="Times New Roman" w:hAnsi="Times New Roman" w:cs="Times New Roman"/>
+          <w:color w:val="222222"/>
+          <w:shd w:val="clear" w:color="auto" w:fill="FFFFFF"/>
+        </w:rPr>
+        <w:t xml:space="preserve">, S. R. </w:t>
+      </w:r>
+      <w:r>
+        <w:rPr>
+          <w:rFonts w:ascii="Times New Roman" w:hAnsi="Times New Roman" w:cs="Times New Roman"/>
+          <w:color w:val="222222"/>
+          <w:shd w:val="clear" w:color="auto" w:fill="FFFFFF"/>
+        </w:rPr>
+        <w:t xml:space="preserve">et al </w:t>
+      </w:r>
+      <w:r>
+        <w:rPr>
+          <w:rFonts w:ascii="Times New Roman" w:hAnsi="Times New Roman" w:cs="Times New Roman"/>
+          <w:color w:val="222222"/>
+          <w:shd w:val="clear" w:color="auto" w:fill="FFFFFF"/>
+        </w:rPr>
+        <w:t xml:space="preserve">(2017, Aug). </w:t>
+      </w:r>
+      <w:hyperlink r:id="rId11" w:history="1">
         <w:r>
           <w:rPr>
             <w:rStyle w:val="Hyperlink"/>
@@ -1449,7 +1386,15 @@
           <w:color w:val="222222"/>
           <w:shd w:val="clear" w:color="auto" w:fill="FFFFFF"/>
         </w:rPr>
-        <w:t>. In </w:t>
+        <w:t xml:space="preserve">. </w:t>
+      </w:r>
+      <w:r>
+        <w:rPr>
+          <w:rFonts w:ascii="Times New Roman" w:hAnsi="Times New Roman" w:cs="Times New Roman"/>
+          <w:color w:val="222222"/>
+          <w:shd w:val="clear" w:color="auto" w:fill="FFFFFF"/>
+        </w:rPr>
+        <w:t>In </w:t>
       </w:r>
       <w:r>
         <w:rPr>
@@ -1467,7 +1412,7 @@
           <w:color w:val="222222"/>
           <w:shd w:val="clear" w:color="auto" w:fill="FFFFFF"/>
         </w:rPr>
-        <w:t> (Vol. 225, No. 1, p. 012047). IOP Publishing.</w:t>
+        <w:t> (Vol. 225, No. 1, p. 012047)</w:t>
       </w:r>
     </w:p>
     <w:p>
@@ -1479,8 +1424,6 @@
           <w:szCs w:val="24"/>
         </w:rPr>
       </w:pPr>
-      <w:bookmarkStart w:id="1" w:name="_NFC,_Hyderabad"/>
-      <w:bookmarkEnd w:id="1"/>
       <w:r>
         <w:rPr>
           <w:sz w:val="24"/>
@@ -1825,6 +1768,68 @@
           </w:p>
         </w:tc>
       </w:tr>
+      <w:tr>
+        <w:tc>
+          <w:tcPr>
+            <w:tcW w:w="7196" w:type="dxa"/>
+          </w:tcPr>
+          <w:p>
+            <w:pPr>
+              <w:pStyle w:val="TextBody"/>
+              <w:spacing w:after="0" w:line="276" w:lineRule="auto"/>
+              <w:rPr>
+                <w:rFonts w:ascii="Times New Roman" w:hAnsi="Times New Roman" w:cs="Times New Roman"/>
+              </w:rPr>
+            </w:pPr>
+            <w:r>
+              <w:rPr>
+                <w:rFonts w:ascii="Times New Roman" w:hAnsi="Times New Roman" w:cs="Times New Roman"/>
+              </w:rPr>
+              <w:t>Machine Learning A-Z: Hands-On Python &amp; R in Data Science</w:t>
+            </w:r>
+          </w:p>
+        </w:tc>
+        <w:tc>
+          <w:tcPr>
+            <w:tcW w:w="1984" w:type="dxa"/>
+          </w:tcPr>
+          <w:p>
+            <w:pPr>
+              <w:pStyle w:val="TextBody"/>
+              <w:spacing w:after="0" w:line="276" w:lineRule="auto"/>
+              <w:rPr>
+                <w:rFonts w:ascii="Times New Roman" w:hAnsi="Times New Roman" w:cs="Times New Roman"/>
+              </w:rPr>
+            </w:pPr>
+            <w:r>
+              <w:rPr>
+                <w:rFonts w:ascii="Times New Roman" w:hAnsi="Times New Roman" w:cs="Times New Roman"/>
+              </w:rPr>
+              <w:t>Udemy</w:t>
+            </w:r>
+          </w:p>
+        </w:tc>
+        <w:tc>
+          <w:tcPr>
+            <w:tcW w:w="1116" w:type="dxa"/>
+          </w:tcPr>
+          <w:p>
+            <w:pPr>
+              <w:pStyle w:val="TextBody"/>
+              <w:spacing w:after="0" w:line="276" w:lineRule="auto"/>
+              <w:rPr>
+                <w:rFonts w:ascii="Times New Roman" w:hAnsi="Times New Roman" w:cs="Times New Roman"/>
+              </w:rPr>
+            </w:pPr>
+            <w:r>
+              <w:rPr>
+                <w:rFonts w:ascii="Times New Roman" w:hAnsi="Times New Roman" w:cs="Times New Roman"/>
+              </w:rPr>
+              <w:t>Udemy</w:t>
+            </w:r>
+          </w:p>
+        </w:tc>
+      </w:tr>
     </w:tbl>
     <w:p>
       <w:pPr>
@@ -1839,178 +1844,76 @@
         <w:rPr>
           <w:sz w:val="24"/>
           <w:szCs w:val="24"/>
-          <w:lang w:val="en-IN" w:eastAsia="en-IN" w:bidi="te-IN"/>
-        </w:rPr>
-        <w:t xml:space="preserve">Technical </w:t>
+        </w:rPr>
+        <w:t xml:space="preserve"> </w:t>
       </w:r>
       <w:r>
         <w:rPr>
           <w:sz w:val="24"/>
           <w:szCs w:val="24"/>
         </w:rPr>
-        <w:t>Competencies</w:t>
+        <w:t>Personal Information</w:t>
       </w:r>
     </w:p>
     <w:p>
       <w:pPr>
-        <w:pStyle w:val="TextBody"/>
-        <w:spacing w:after="0" w:line="276" w:lineRule="auto"/>
-        <w:rPr>
-          <w:rFonts w:ascii="Times New Roman" w:hAnsi="Times New Roman" w:cs="Times New Roman"/>
-        </w:rPr>
-      </w:pPr>
-      <w:r>
-        <w:rPr>
-          <w:rFonts w:ascii="Times New Roman" w:hAnsi="Times New Roman" w:cs="Times New Roman"/>
-        </w:rPr>
-        <w:t>Worked on the following languages/tools</w:t>
+        <w:pStyle w:val="NormalWeb"/>
+        <w:spacing w:beforeAutospacing="0" w:after="0" w:afterAutospacing="0" w:line="276" w:lineRule="auto"/>
+        <w:rPr>
+          <w:sz w:val="22"/>
+          <w:szCs w:val="22"/>
+        </w:rPr>
+      </w:pPr>
+      <w:r>
+        <w:rPr>
+          <w:sz w:val="22"/>
+          <w:szCs w:val="22"/>
+        </w:rPr>
+        <w:t xml:space="preserve">Date of birth: </w:t>
+      </w:r>
+      <w:r>
+        <w:rPr>
+          <w:sz w:val="22"/>
+          <w:szCs w:val="22"/>
+        </w:rPr>
+        <w:tab/>
+      </w:r>
+      <w:r>
+        <w:rPr>
+          <w:sz w:val="22"/>
+          <w:szCs w:val="22"/>
+        </w:rPr>
+        <w:tab/>
+        <w:t>5th December 1995</w:t>
       </w:r>
     </w:p>
     <w:p>
       <w:pPr>
-        <w:pStyle w:val="TextBody"/>
-        <w:numPr>
-          <w:ilvl w:val="0"/>
-          <w:numId w:val="2"/>
-        </w:numPr>
-        <w:spacing w:after="0" w:line="276" w:lineRule="auto"/>
-        <w:rPr>
-          <w:rFonts w:ascii="Times New Roman" w:hAnsi="Times New Roman" w:cs="Times New Roman"/>
-        </w:rPr>
-      </w:pPr>
-      <w:r>
-        <w:rPr>
-          <w:rFonts w:ascii="Times New Roman" w:hAnsi="Times New Roman" w:cs="Times New Roman"/>
-        </w:rPr>
-        <w:t>Analytics: R</w:t>
-      </w:r>
-      <w:r>
-        <w:rPr>
-          <w:rFonts w:ascii="Times New Roman" w:hAnsi="Times New Roman" w:cs="Times New Roman"/>
-        </w:rPr>
-        <w:t xml:space="preserve">, </w:t>
-      </w:r>
-      <w:r>
-        <w:rPr>
-          <w:rFonts w:ascii="Times New Roman" w:hAnsi="Times New Roman" w:cs="Times New Roman"/>
-        </w:rPr>
-        <w:t>Python, CPLEX</w:t>
+        <w:pStyle w:val="NormalWeb"/>
+        <w:spacing w:beforeAutospacing="0" w:after="0" w:afterAutospacing="0" w:line="276" w:lineRule="auto"/>
+        <w:rPr>
+          <w:sz w:val="22"/>
+          <w:szCs w:val="22"/>
+        </w:rPr>
+      </w:pPr>
+      <w:r>
+        <w:rPr>
+          <w:sz w:val="22"/>
+          <w:szCs w:val="22"/>
+        </w:rPr>
+        <w:t xml:space="preserve">Linguistic Proficiency: </w:t>
+      </w:r>
+      <w:r>
+        <w:rPr>
+          <w:sz w:val="22"/>
+          <w:szCs w:val="22"/>
+        </w:rPr>
+        <w:tab/>
+        <w:t>Telugu, English, Hindi</w:t>
       </w:r>
     </w:p>
     <w:p>
       <w:pPr>
-        <w:pStyle w:val="TextBody"/>
-        <w:numPr>
-          <w:ilvl w:val="0"/>
-          <w:numId w:val="2"/>
-        </w:numPr>
-        <w:spacing w:after="0" w:line="276" w:lineRule="auto"/>
-        <w:rPr>
-          <w:rFonts w:ascii="Times New Roman" w:hAnsi="Times New Roman" w:cs="Times New Roman"/>
-        </w:rPr>
-      </w:pPr>
-      <w:r>
-        <w:rPr>
-          <w:rFonts w:ascii="Times New Roman" w:hAnsi="Times New Roman" w:cs="Times New Roman"/>
-        </w:rPr>
-        <w:t>Data handling: SQL, Alteryx</w:t>
-      </w:r>
-    </w:p>
-    <w:p>
-      <w:pPr>
-        <w:pStyle w:val="TextBody"/>
-        <w:numPr>
-          <w:ilvl w:val="0"/>
-          <w:numId w:val="2"/>
-        </w:numPr>
-        <w:spacing w:after="0" w:line="276" w:lineRule="auto"/>
-        <w:rPr>
-          <w:rFonts w:ascii="Times New Roman" w:hAnsi="Times New Roman" w:cs="Times New Roman"/>
-        </w:rPr>
-      </w:pPr>
-      <w:r>
-        <w:rPr>
-          <w:rFonts w:ascii="Times New Roman" w:hAnsi="Times New Roman" w:cs="Times New Roman"/>
-        </w:rPr>
-        <w:t>Visualization: Tableau, HTML, CSS, JavaScript</w:t>
-      </w:r>
-    </w:p>
-    <w:p>
-      <w:pPr>
-        <w:pStyle w:val="Heading"/>
-        <w:spacing w:line="276" w:lineRule="auto"/>
-        <w:rPr>
-          <w:sz w:val="24"/>
-          <w:szCs w:val="24"/>
-        </w:rPr>
-      </w:pPr>
-      <w:r>
-        <w:rPr>
-          <w:sz w:val="24"/>
-          <w:szCs w:val="24"/>
-        </w:rPr>
-        <w:t>Personal Information</w:t>
-      </w:r>
-    </w:p>
-    <w:p>
-      <w:pPr>
-        <w:pStyle w:val="NormalWeb"/>
-        <w:spacing w:beforeAutospacing="0" w:after="0" w:afterAutospacing="0" w:line="276" w:lineRule="auto"/>
-        <w:rPr>
-          <w:sz w:val="22"/>
-          <w:szCs w:val="22"/>
-        </w:rPr>
-      </w:pPr>
-      <w:r>
-        <w:rPr>
-          <w:sz w:val="22"/>
-          <w:szCs w:val="22"/>
-        </w:rPr>
-        <w:t xml:space="preserve">Date of birth: </w:t>
-      </w:r>
-      <w:r>
-        <w:rPr>
-          <w:sz w:val="22"/>
-          <w:szCs w:val="22"/>
-        </w:rPr>
-        <w:tab/>
-      </w:r>
-      <w:r>
-        <w:rPr>
-          <w:sz w:val="22"/>
-          <w:szCs w:val="22"/>
-        </w:rPr>
-        <w:tab/>
-        <w:t>5th December 1995</w:t>
-      </w:r>
-    </w:p>
-    <w:p>
-      <w:pPr>
-        <w:pStyle w:val="NormalWeb"/>
-        <w:spacing w:beforeAutospacing="0" w:after="0" w:afterAutospacing="0" w:line="276" w:lineRule="auto"/>
-        <w:rPr>
-          <w:sz w:val="22"/>
-          <w:szCs w:val="22"/>
-        </w:rPr>
-      </w:pPr>
-      <w:r>
-        <w:rPr>
-          <w:sz w:val="22"/>
-          <w:szCs w:val="22"/>
-        </w:rPr>
-        <w:t xml:space="preserve">Linguistic Proficiency: </w:t>
-      </w:r>
-      <w:r>
-        <w:rPr>
-          <w:sz w:val="22"/>
-          <w:szCs w:val="22"/>
-        </w:rPr>
-        <w:tab/>
-        <w:t>Telugu, English, Hindi</w:t>
-      </w:r>
-    </w:p>
-    <w:p>
-      <w:pPr>
         <w:spacing w:after="0" w:line="276" w:lineRule="auto"/>
         <w:textAlignment w:val="center"/>
         <w:rPr>
@@ -2058,68 +1961,12 @@
         </w:rPr>
         <w:t>blogging</w:t>
       </w:r>
-      <w:r>
-        <w:rPr>
-          <w:rFonts w:ascii="Times New Roman" w:eastAsia="Times New Roman" w:hAnsi="Times New Roman" w:cs="Times New Roman"/>
-          <w:lang w:eastAsia="en-IN" w:bidi="te-IN"/>
-        </w:rPr>
-        <w:t>.</w:t>
-      </w:r>
-      <w:r>
-        <w:rPr>
-          <w:rFonts w:ascii="Times New Roman" w:eastAsia="Times New Roman" w:hAnsi="Times New Roman" w:cs="Times New Roman"/>
-          <w:lang w:eastAsia="en-IN" w:bidi="te-IN"/>
-        </w:rPr>
-        <w:t xml:space="preserve"> </w:t>
-      </w:r>
-    </w:p>
-    <w:p>
-      <w:pPr>
-        <w:spacing w:after="0" w:line="276" w:lineRule="auto"/>
-        <w:textAlignment w:val="center"/>
-        <w:rPr>
-          <w:rFonts w:ascii="Times New Roman" w:eastAsia="Times New Roman" w:hAnsi="Times New Roman" w:cs="Times New Roman"/>
-          <w:color w:val="0000FF" w:themeColor="hyperlink"/>
-          <w:u w:val="single"/>
-          <w:lang w:eastAsia="en-IN" w:bidi="te-IN"/>
-        </w:rPr>
-      </w:pPr>
-      <w:r>
-        <w:rPr>
-          <w:rFonts w:ascii="Times New Roman" w:eastAsia="Times New Roman" w:hAnsi="Times New Roman" w:cs="Times New Roman"/>
-          <w:lang w:eastAsia="en-IN" w:bidi="te-IN"/>
-        </w:rPr>
-        <w:t>LinkedI</w:t>
-      </w:r>
-      <w:r>
-        <w:rPr>
-          <w:rFonts w:ascii="Times New Roman" w:eastAsia="Times New Roman" w:hAnsi="Times New Roman" w:cs="Times New Roman"/>
-          <w:lang w:eastAsia="en-IN" w:bidi="te-IN"/>
-        </w:rPr>
-        <w:t>n profile</w:t>
-      </w:r>
-      <w:r>
-        <w:rPr>
-          <w:rFonts w:ascii="Times New Roman" w:eastAsia="Times New Roman" w:hAnsi="Times New Roman" w:cs="Times New Roman"/>
-          <w:lang w:eastAsia="en-IN" w:bidi="te-IN"/>
-        </w:rPr>
-        <w:tab/>
-      </w:r>
-      <w:hyperlink r:id="rId9" w:history="1">
-        <w:r>
-          <w:rPr>
-            <w:rStyle w:val="Hyperlink"/>
-            <w:rFonts w:ascii="Times New Roman" w:eastAsia="Times New Roman" w:hAnsi="Times New Roman" w:cs="Times New Roman"/>
-            <w:lang w:eastAsia="en-IN" w:bidi="te-IN"/>
-          </w:rPr>
-          <w:t>Achyuthuni Sri Harsha</w:t>
-        </w:r>
-      </w:hyperlink>
     </w:p>
     <w:sectPr>
+      <w:headerReference w:type="default" r:id="rId12"/>
       <w:type w:val="continuous"/>
       <w:pgSz w:w="12240" w:h="15840" w:code="1"/>
-      <w:pgMar w:top="1440" w:right="1080" w:bottom="1440" w:left="1080" w:header="0" w:footer="0" w:gutter="0"/>
+      <w:pgMar w:top="1440" w:right="1080" w:bottom="1440" w:left="1080" w:header="567" w:footer="567" w:gutter="0"/>
       <w:cols w:space="720"/>
       <w:formProt w:val="0"/>
       <w:docGrid w:linePitch="360" w:charSpace="-2049"/>
@@ -2128,8 +1975,216 @@
 </w:document>
 </file>
 
+<file path=word/endnotes.xml><?xml version="1.0" encoding="utf-8"?>
+<w:endnotes xmlns:wpc="http://schemas.microsoft.com/office/word/2010/wordprocessingCanvas" xmlns:cx="http://schemas.microsoft.com/office/drawing/2014/chartex" xmlns:cx1="http://schemas.microsoft.com/office/drawing/2015/9/8/chartex" xmlns:cx2="http://schemas.microsoft.com/office/drawing/2015/10/21/chartex" xmlns:cx3="http://schemas.microsoft.com/office/drawing/2016/5/9/chartex" xmlns:cx4="http://schemas.microsoft.com/office/drawing/2016/5/10/chartex" xmlns:cx5="http://schemas.microsoft.com/office/drawing/2016/5/11/chartex" xmlns:cx6="http://schemas.microsoft.com/office/drawing/2016/5/12/chartex" xmlns:cx7="http://schemas.microsoft.com/office/drawing/2016/5/13/chartex" xmlns:cx8="http://schemas.microsoft.com/office/drawing/2016/5/14/chartex" xmlns:mc="http://schemas.openxmlformats.org/markup-compatibility/2006" xmlns:aink="http://schemas.microsoft.com/office/drawing/2016/ink" xmlns:am3d="http://schemas.microsoft.com/office/drawing/2017/model3d" xmlns:o="urn:schemas-microsoft-com:office:office" xmlns:r="http://schemas.openxmlformats.org/officeDocument/2006/relationships" xmlns:m="http://schemas.openxmlformats.org/officeDocument/2006/math" xmlns:v="urn:schemas-microsoft-com:vml" xmlns:wp14="http://schemas.microsoft.com/office/word/2010/wordprocessingDrawing" xmlns:wp="http://schemas.openxmlformats.org/drawingml/2006/wordprocessingDrawing" xmlns:w10="urn:schemas-microsoft-com:office:word" xmlns:w="http://schemas.openxmlformats.org/wordprocessingml/2006/main" xmlns:w14="http://schemas.microsoft.com/office/word/2010/wordml" xmlns:w15="http://schemas.microsoft.com/office/word/2012/wordml" xmlns:w16cex="http://schemas.microsoft.com/office/word/2018/wordml/cex" xmlns:w16cid="http://schemas.microsoft.com/office/word/2016/wordml/cid" xmlns:w16="http://schemas.microsoft.com/office/word/2018/wordml" xmlns:w16se="http://schemas.microsoft.com/office/word/2015/wordml/symex" xmlns:wpg="http://schemas.microsoft.com/office/word/2010/wordprocessingGroup" xmlns:wpi="http://schemas.microsoft.com/office/word/2010/wordprocessingInk" xmlns:wne="http://schemas.microsoft.com/office/word/2006/wordml" xmlns:wps="http://schemas.microsoft.com/office/word/2010/wordprocessingShape" mc:Ignorable="w14 w15 w16se w16cid w16 w16cex wp14">
+  <w:endnote w:type="separator" w:id="-1">
+    <w:p>
+      <w:pPr>
+        <w:spacing w:after="0" w:line="240" w:lineRule="auto"/>
+      </w:pPr>
+      <w:r>
+        <w:separator/>
+      </w:r>
+    </w:p>
+  </w:endnote>
+  <w:endnote w:type="continuationSeparator" w:id="0">
+    <w:p>
+      <w:pPr>
+        <w:spacing w:after="0" w:line="240" w:lineRule="auto"/>
+      </w:pPr>
+      <w:r>
+        <w:continuationSeparator/>
+      </w:r>
+    </w:p>
+  </w:endnote>
+</w:endnotes>
+</file>
+
+<file path=word/footer1.xml><?xml version="1.0" encoding="utf-8"?>
+<w:ftr xmlns:wpc="http://schemas.microsoft.com/office/word/2010/wordprocessingCanvas" xmlns:cx="http://schemas.microsoft.com/office/drawing/2014/chartex" xmlns:cx1="http://schemas.microsoft.com/office/drawing/2015/9/8/chartex" xmlns:cx2="http://schemas.microsoft.com/office/drawing/2015/10/21/chartex" xmlns:cx3="http://schemas.microsoft.com/office/drawing/2016/5/9/chartex" xmlns:cx4="http://schemas.microsoft.com/office/drawing/2016/5/10/chartex" xmlns:cx5="http://schemas.microsoft.com/office/drawing/2016/5/11/chartex" xmlns:cx6="http://schemas.microsoft.com/office/drawing/2016/5/12/chartex" xmlns:cx7="http://schemas.microsoft.com/office/drawing/2016/5/13/chartex" xmlns:cx8="http://schemas.microsoft.com/office/drawing/2016/5/14/chartex" xmlns:mc="http://schemas.openxmlformats.org/markup-compatibility/2006" xmlns:aink="http://schemas.microsoft.com/office/drawing/2016/ink" xmlns:am3d="http://schemas.microsoft.com/office/drawing/2017/model3d" xmlns:o="urn:schemas-microsoft-com:office:office" xmlns:r="http://schemas.openxmlformats.org/officeDocument/2006/relationships" xmlns:m="http://schemas.openxmlformats.org/officeDocument/2006/math" xmlns:v="urn:schemas-microsoft-com:vml" xmlns:wp14="http://schemas.microsoft.com/office/word/2010/wordprocessingDrawing" xmlns:wp="http://schemas.openxmlformats.org/drawingml/2006/wordprocessingDrawing" xmlns:w10="urn:schemas-microsoft-com:office:word" xmlns:w="http://schemas.openxmlformats.org/wordprocessingml/2006/main" xmlns:w14="http://schemas.microsoft.com/office/word/2010/wordml" xmlns:w15="http://schemas.microsoft.com/office/word/2012/wordml" xmlns:w16cex="http://schemas.microsoft.com/office/word/2018/wordml/cex" xmlns:w16cid="http://schemas.microsoft.com/office/word/2016/wordml/cid" xmlns:w16="http://schemas.microsoft.com/office/word/2018/wordml" xmlns:w16se="http://schemas.microsoft.com/office/word/2015/wordml/symex" xmlns:wpg="http://schemas.microsoft.com/office/word/2010/wordprocessingGroup" xmlns:wpi="http://schemas.microsoft.com/office/word/2010/wordprocessingInk" xmlns:wne="http://schemas.microsoft.com/office/word/2006/wordml" xmlns:wps="http://schemas.microsoft.com/office/word/2010/wordprocessingShape" mc:Ignorable="w14 w15 w16se w16cid w16 w16cex wp14">
+  <w:p>
+    <w:pPr>
+      <w:pStyle w:val="Footer"/>
+      <w:jc w:val="center"/>
+      <w:rPr>
+        <w:lang w:val="en-IN"/>
+      </w:rPr>
+    </w:pPr>
+    <w:hyperlink r:id="rId1" w:history="1">
+      <w:r>
+        <w:rPr>
+          <w:rStyle w:val="Hyperlink"/>
+          <w:lang w:val="en-IN"/>
+        </w:rPr>
+        <w:t>LinkedIn</w:t>
+      </w:r>
+    </w:hyperlink>
+    <w:r>
+      <w:rPr>
+        <w:lang w:val="en-IN"/>
+      </w:rPr>
+      <w:t xml:space="preserve"> | </w:t>
+    </w:r>
+    <w:hyperlink r:id="rId2" w:history="1">
+      <w:r>
+        <w:rPr>
+          <w:rStyle w:val="Hyperlink"/>
+          <w:lang w:val="en-IN"/>
+        </w:rPr>
+        <w:t>Github</w:t>
+      </w:r>
+    </w:hyperlink>
+    <w:r>
+      <w:rPr>
+        <w:lang w:val="en-IN"/>
+      </w:rPr>
+      <w:t xml:space="preserve"> | </w:t>
+    </w:r>
+    <w:hyperlink r:id="rId3" w:history="1">
+      <w:r>
+        <w:rPr>
+          <w:rStyle w:val="Hyperlink"/>
+          <w:lang w:val="en-IN"/>
+        </w:rPr>
+        <w:t>www.harshaash.website</w:t>
+      </w:r>
+    </w:hyperlink>
+    <w:r>
+      <w:rPr>
+        <w:lang w:val="en-IN"/>
+      </w:rPr>
+      <w:t xml:space="preserve"> | </w:t>
+    </w:r>
+    <w:hyperlink r:id="rId4" w:history="1">
+      <w:r>
+        <w:rPr>
+          <w:rStyle w:val="Hyperlink"/>
+          <w:lang w:val="en-IN"/>
+        </w:rPr>
+        <w:t>Gmail</w:t>
+      </w:r>
+    </w:hyperlink>
+    <w:r>
+      <w:rPr>
+        <w:lang w:val="en-IN"/>
+      </w:rPr>
+      <w:t xml:space="preserve"> | +91 9019413416</w:t>
+    </w:r>
+  </w:p>
+  <w:p>
+    <w:pPr>
+      <w:pStyle w:val="Footer"/>
+    </w:pPr>
+  </w:p>
+</w:ftr>
+</file>
+
+<file path=word/footnotes.xml><?xml version="1.0" encoding="utf-8"?>
+<w:footnotes xmlns:wpc="http://schemas.microsoft.com/office/word/2010/wordprocessingCanvas" xmlns:cx="http://schemas.microsoft.com/office/drawing/2014/chartex" xmlns:cx1="http://schemas.microsoft.com/office/drawing/2015/9/8/chartex" xmlns:cx2="http://schemas.microsoft.com/office/drawing/2015/10/21/chartex" xmlns:cx3="http://schemas.microsoft.com/office/drawing/2016/5/9/chartex" xmlns:cx4="http://schemas.microsoft.com/office/drawing/2016/5/10/chartex" xmlns:cx5="http://schemas.microsoft.com/office/drawing/2016/5/11/chartex" xmlns:cx6="http://schemas.microsoft.com/office/drawing/2016/5/12/chartex" xmlns:cx7="http://schemas.microsoft.com/office/drawing/2016/5/13/chartex" xmlns:cx8="http://schemas.microsoft.com/office/drawing/2016/5/14/chartex" xmlns:mc="http://schemas.openxmlformats.org/markup-compatibility/2006" xmlns:aink="http://schemas.microsoft.com/office/drawing/2016/ink" xmlns:am3d="http://schemas.microsoft.com/office/drawing/2017/model3d" xmlns:o="urn:schemas-microsoft-com:office:office" xmlns:r="http://schemas.openxmlformats.org/officeDocument/2006/relationships" xmlns:m="http://schemas.openxmlformats.org/officeDocument/2006/math" xmlns:v="urn:schemas-microsoft-com:vml" xmlns:wp14="http://schemas.microsoft.com/office/word/2010/wordprocessingDrawing" xmlns:wp="http://schemas.openxmlformats.org/drawingml/2006/wordprocessingDrawing" xmlns:w10="urn:schemas-microsoft-com:office:word" xmlns:w="http://schemas.openxmlformats.org/wordprocessingml/2006/main" xmlns:w14="http://schemas.microsoft.com/office/word/2010/wordml" xmlns:w15="http://schemas.microsoft.com/office/word/2012/wordml" xmlns:w16cex="http://schemas.microsoft.com/office/word/2018/wordml/cex" xmlns:w16cid="http://schemas.microsoft.com/office/word/2016/wordml/cid" xmlns:w16="http://schemas.microsoft.com/office/word/2018/wordml" xmlns:w16se="http://schemas.microsoft.com/office/word/2015/wordml/symex" xmlns:wpg="http://schemas.microsoft.com/office/word/2010/wordprocessingGroup" xmlns:wpi="http://schemas.microsoft.com/office/word/2010/wordprocessingInk" xmlns:wne="http://schemas.microsoft.com/office/word/2006/wordml" xmlns:wps="http://schemas.microsoft.com/office/word/2010/wordprocessingShape" mc:Ignorable="w14 w15 w16se w16cid w16 w16cex wp14">
+  <w:footnote w:type="separator" w:id="-1">
+    <w:p>
+      <w:pPr>
+        <w:spacing w:after="0" w:line="240" w:lineRule="auto"/>
+      </w:pPr>
+      <w:r>
+        <w:separator/>
+      </w:r>
+    </w:p>
+  </w:footnote>
+  <w:footnote w:type="continuationSeparator" w:id="0">
+    <w:p>
+      <w:pPr>
+        <w:spacing w:after="0" w:line="240" w:lineRule="auto"/>
+      </w:pPr>
+      <w:r>
+        <w:continuationSeparator/>
+      </w:r>
+    </w:p>
+  </w:footnote>
+</w:footnotes>
+</file>
+
+<file path=word/header1.xml><?xml version="1.0" encoding="utf-8"?>
+<w:hdr xmlns:wpc="http://schemas.microsoft.com/office/word/2010/wordprocessingCanvas" xmlns:cx="http://schemas.microsoft.com/office/drawing/2014/chartex" xmlns:cx1="http://schemas.microsoft.com/office/drawing/2015/9/8/chartex" xmlns:cx2="http://schemas.microsoft.com/office/drawing/2015/10/21/chartex" xmlns:cx3="http://schemas.microsoft.com/office/drawing/2016/5/9/chartex" xmlns:cx4="http://schemas.microsoft.com/office/drawing/2016/5/10/chartex" xmlns:cx5="http://schemas.microsoft.com/office/drawing/2016/5/11/chartex" xmlns:cx6="http://schemas.microsoft.com/office/drawing/2016/5/12/chartex" xmlns:cx7="http://schemas.microsoft.com/office/drawing/2016/5/13/chartex" xmlns:cx8="http://schemas.microsoft.com/office/drawing/2016/5/14/chartex" xmlns:mc="http://schemas.openxmlformats.org/markup-compatibility/2006" xmlns:aink="http://schemas.microsoft.com/office/drawing/2016/ink" xmlns:am3d="http://schemas.microsoft.com/office/drawing/2017/model3d" xmlns:o="urn:schemas-microsoft-com:office:office" xmlns:r="http://schemas.openxmlformats.org/officeDocument/2006/relationships" xmlns:m="http://schemas.openxmlformats.org/officeDocument/2006/math" xmlns:v="urn:schemas-microsoft-com:vml" xmlns:wp14="http://schemas.microsoft.com/office/word/2010/wordprocessingDrawing" xmlns:wp="http://schemas.openxmlformats.org/drawingml/2006/wordprocessingDrawing" xmlns:w10="urn:schemas-microsoft-com:office:word" xmlns:w="http://schemas.openxmlformats.org/wordprocessingml/2006/main" xmlns:w14="http://schemas.microsoft.com/office/word/2010/wordml" xmlns:w15="http://schemas.microsoft.com/office/word/2012/wordml" xmlns:w16cex="http://schemas.microsoft.com/office/word/2018/wordml/cex" xmlns:w16cid="http://schemas.microsoft.com/office/word/2016/wordml/cid" xmlns:w16="http://schemas.microsoft.com/office/word/2018/wordml" xmlns:w16se="http://schemas.microsoft.com/office/word/2015/wordml/symex" xmlns:wpg="http://schemas.microsoft.com/office/word/2010/wordprocessingGroup" xmlns:wpi="http://schemas.microsoft.com/office/word/2010/wordprocessingInk" xmlns:wne="http://schemas.microsoft.com/office/word/2006/wordml" xmlns:wps="http://schemas.microsoft.com/office/word/2010/wordprocessingShape" mc:Ignorable="w14 w15 w16se w16cid w16 w16cex wp14">
+  <w:p>
+    <w:pPr>
+      <w:pStyle w:val="Footer"/>
+      <w:jc w:val="center"/>
+      <w:rPr>
+        <w:lang w:val="en-IN"/>
+      </w:rPr>
+    </w:pPr>
+    <w:hyperlink r:id="rId1" w:history="1">
+      <w:r>
+        <w:rPr>
+          <w:rStyle w:val="Hyperlink"/>
+          <w:lang w:val="en-IN"/>
+        </w:rPr>
+        <w:t>LinkedIn</w:t>
+      </w:r>
+    </w:hyperlink>
+    <w:r>
+      <w:rPr>
+        <w:lang w:val="en-IN"/>
+      </w:rPr>
+      <w:t xml:space="preserve"> | </w:t>
+    </w:r>
+    <w:hyperlink r:id="rId2" w:history="1">
+      <w:r>
+        <w:rPr>
+          <w:rStyle w:val="Hyperlink"/>
+          <w:lang w:val="en-IN"/>
+        </w:rPr>
+        <w:t>Github</w:t>
+      </w:r>
+    </w:hyperlink>
+    <w:r>
+      <w:rPr>
+        <w:lang w:val="en-IN"/>
+      </w:rPr>
+      <w:t xml:space="preserve"> | </w:t>
+    </w:r>
+    <w:hyperlink r:id="rId3" w:history="1">
+      <w:r>
+        <w:rPr>
+          <w:rStyle w:val="Hyperlink"/>
+          <w:lang w:val="en-IN"/>
+        </w:rPr>
+        <w:t>www.harshaash.website</w:t>
+      </w:r>
+    </w:hyperlink>
+    <w:r>
+      <w:rPr>
+        <w:lang w:val="en-IN"/>
+      </w:rPr>
+      <w:t xml:space="preserve"> | </w:t>
+    </w:r>
+    <w:hyperlink r:id="rId4" w:history="1">
+      <w:r>
+        <w:rPr>
+          <w:rStyle w:val="Hyperlink"/>
+          <w:lang w:val="en-IN"/>
+        </w:rPr>
+        <w:t>Gmail</w:t>
+      </w:r>
+    </w:hyperlink>
+    <w:r>
+      <w:rPr>
+        <w:lang w:val="en-IN"/>
+      </w:rPr>
+      <w:t xml:space="preserve"> | +91 9019413416</w:t>
+    </w:r>
+  </w:p>
+  <w:p>
+    <w:pPr>
+      <w:pStyle w:val="Header"/>
+    </w:pPr>
+  </w:p>
+</w:hdr>
+</file>
+
 <file path=word/numbering.xml><?xml version="1.0" encoding="utf-8"?>
-<w:numbering xmlns:wpc="http://schemas.microsoft.com/office/word/2010/wordprocessingCanvas" xmlns:cx="http://schemas.microsoft.com/office/drawing/2014/chartex" xmlns:cx1="http://schemas.microsoft.com/office/drawing/2015/9/8/chartex" xmlns:cx2="http://schemas.microsoft.com/office/drawing/2015/10/21/chartex" xmlns:cx3="http://schemas.microsoft.com/office/drawing/2016/5/9/chartex" xmlns:cx4="http://schemas.microsoft.com/office/drawing/2016/5/10/chartex" xmlns:cx5="http://schemas.microsoft.com/office/drawing/2016/5/11/chartex" xmlns:cx6="http://schemas.microsoft.com/office/drawing/2016/5/12/chartex" xmlns:cx7="http://schemas.microsoft.com/office/drawing/2016/5/13/chartex" xmlns:cx8="http://schemas.microsoft.com/office/drawing/2016/5/14/chartex" xmlns:mc="http://schemas.openxmlformats.org/markup-compatibility/2006" xmlns:aink="http://schemas.microsoft.com/office/drawing/2016/ink" xmlns:am3d="http://schemas.microsoft.com/office/drawing/2017/model3d" xmlns:o="urn:schemas-microsoft-com:office:office" xmlns:r="http://schemas.openxmlformats.org/officeDocument/2006/relationships" xmlns:m="http://schemas.openxmlformats.org/officeDocument/2006/math" xmlns:v="urn:schemas-microsoft-com:vml" xmlns:wp14="http://schemas.microsoft.com/office/word/2010/wordprocessingDrawing" xmlns:wp="http://schemas.openxmlformats.org/drawingml/2006/wordprocessingDrawing" xmlns:w10="urn:schemas-microsoft-com:office:word" xmlns:w="http://schemas.openxmlformats.org/wordprocessingml/2006/main" xmlns:w14="http://schemas.microsoft.com/office/word/2010/wordml" xmlns:w15="http://schemas.microsoft.com/office/word/2012/wordml" xmlns:w16cid="http://schemas.microsoft.com/office/word/2016/wordml/cid" xmlns:w16se="http://schemas.microsoft.com/office/word/2015/wordml/symex" xmlns:wpg="http://schemas.microsoft.com/office/word/2010/wordprocessingGroup" xmlns:wpi="http://schemas.microsoft.com/office/word/2010/wordprocessingInk" xmlns:wne="http://schemas.microsoft.com/office/word/2006/wordml" xmlns:wps="http://schemas.microsoft.com/office/word/2010/wordprocessingShape" mc:Ignorable="w14 w15 w16se w16cid wp14">
+<w:numbering xmlns:wpc="http://schemas.microsoft.com/office/word/2010/wordprocessingCanvas" xmlns:cx="http://schemas.microsoft.com/office/drawing/2014/chartex" xmlns:cx1="http://schemas.microsoft.com/office/drawing/2015/9/8/chartex" xmlns:cx2="http://schemas.microsoft.com/office/drawing/2015/10/21/chartex" xmlns:cx3="http://schemas.microsoft.com/office/drawing/2016/5/9/chartex" xmlns:cx4="http://schemas.microsoft.com/office/drawing/2016/5/10/chartex" xmlns:cx5="http://schemas.microsoft.com/office/drawing/2016/5/11/chartex" xmlns:cx6="http://schemas.microsoft.com/office/drawing/2016/5/12/chartex" xmlns:cx7="http://schemas.microsoft.com/office/drawing/2016/5/13/chartex" xmlns:cx8="http://schemas.microsoft.com/office/drawing/2016/5/14/chartex" xmlns:mc="http://schemas.openxmlformats.org/markup-compatibility/2006" xmlns:aink="http://schemas.microsoft.com/office/drawing/2016/ink" xmlns:am3d="http://schemas.microsoft.com/office/drawing/2017/model3d" xmlns:o="urn:schemas-microsoft-com:office:office" xmlns:r="http://schemas.openxmlformats.org/officeDocument/2006/relationships" xmlns:m="http://schemas.openxmlformats.org/officeDocument/2006/math" xmlns:v="urn:schemas-microsoft-com:vml" xmlns:wp14="http://schemas.microsoft.com/office/word/2010/wordprocessingDrawing" xmlns:wp="http://schemas.openxmlformats.org/drawingml/2006/wordprocessingDrawing" xmlns:w10="urn:schemas-microsoft-com:office:word" xmlns:w="http://schemas.openxmlformats.org/wordprocessingml/2006/main" xmlns:w14="http://schemas.microsoft.com/office/word/2010/wordml" xmlns:w15="http://schemas.microsoft.com/office/word/2012/wordml" xmlns:w16cex="http://schemas.microsoft.com/office/word/2018/wordml/cex" xmlns:w16cid="http://schemas.microsoft.com/office/word/2016/wordml/cid" xmlns:w16="http://schemas.microsoft.com/office/word/2018/wordml" xmlns:w16se="http://schemas.microsoft.com/office/word/2015/wordml/symex" xmlns:wpg="http://schemas.microsoft.com/office/word/2010/wordprocessingGroup" xmlns:wpi="http://schemas.microsoft.com/office/word/2010/wordprocessingInk" xmlns:wne="http://schemas.microsoft.com/office/word/2006/wordml" xmlns:wps="http://schemas.microsoft.com/office/word/2010/wordprocessingShape" mc:Ignorable="w14 w15 w16se w16cid w16 w16cex wp14">
   <w:abstractNum w:abstractNumId="0" w15:restartNumberingAfterBreak="0">
     <w:nsid w:val="10636643"/>
     <w:multiLevelType w:val="hybridMultilevel"/>
@@ -2360,6 +2415,92 @@
     </w:lvl>
   </w:abstractNum>
   <w:abstractNum w:abstractNumId="2" w15:restartNumberingAfterBreak="0">
+    <w:nsid w:val="203C58F5"/>
+    <w:multiLevelType w:val="hybridMultilevel"/>
+    <w:tmpl w:val="CDA23A06"/>
+    <w:lvl w:ilvl="0" w:tplc="4009000F">
+      <w:start w:val="1"/>
+      <w:numFmt w:val="decimal"/>
+      <w:lvlText w:val="%1."/>
+      <w:lvlJc w:val="left"/>
+      <w:pPr>
+        <w:ind w:left="720" w:hanging="360"/>
+      </w:pPr>
+    </w:lvl>
+    <w:lvl w:ilvl="1" w:tplc="40090019">
+      <w:start w:val="1"/>
+      <w:numFmt w:val="lowerLetter"/>
+      <w:lvlText w:val="%2."/>
+      <w:lvlJc w:val="left"/>
+      <w:pPr>
+        <w:ind w:left="1440" w:hanging="360"/>
+      </w:pPr>
+    </w:lvl>
+    <w:lvl w:ilvl="2" w:tplc="4009001B">
+      <w:start w:val="1"/>
+      <w:numFmt w:val="lowerRoman"/>
+      <w:lvlText w:val="%3."/>
+      <w:lvlJc w:val="right"/>
+      <w:pPr>
+        <w:ind w:left="2160" w:hanging="180"/>
+      </w:pPr>
+    </w:lvl>
+    <w:lvl w:ilvl="3" w:tplc="4009000F">
+      <w:start w:val="1"/>
+      <w:numFmt w:val="decimal"/>
+      <w:lvlText w:val="%4."/>
+      <w:lvlJc w:val="left"/>
+      <w:pPr>
+        <w:ind w:left="2880" w:hanging="360"/>
+      </w:pPr>
+    </w:lvl>
+    <w:lvl w:ilvl="4" w:tplc="40090019">
+      <w:start w:val="1"/>
+      <w:numFmt w:val="lowerLetter"/>
+      <w:lvlText w:val="%5."/>
+      <w:lvlJc w:val="left"/>
+      <w:pPr>
+        <w:ind w:left="3600" w:hanging="360"/>
+      </w:pPr>
+    </w:lvl>
+    <w:lvl w:ilvl="5" w:tplc="4009001B">
+      <w:start w:val="1"/>
+      <w:numFmt w:val="lowerRoman"/>
+      <w:lvlText w:val="%6."/>
+      <w:lvlJc w:val="right"/>
+      <w:pPr>
+        <w:ind w:left="4320" w:hanging="180"/>
+      </w:pPr>
+    </w:lvl>
+    <w:lvl w:ilvl="6" w:tplc="4009000F">
+      <w:start w:val="1"/>
+      <w:numFmt w:val="decimal"/>
+      <w:lvlText w:val="%7."/>
+      <w:lvlJc w:val="left"/>
+      <w:pPr>
+        <w:ind w:left="5040" w:hanging="360"/>
+      </w:pPr>
+    </w:lvl>
+    <w:lvl w:ilvl="7" w:tplc="40090019">
+      <w:start w:val="1"/>
+      <w:numFmt w:val="lowerLetter"/>
+      <w:lvlText w:val="%8."/>
+      <w:lvlJc w:val="left"/>
+      <w:pPr>
+        <w:ind w:left="5760" w:hanging="360"/>
+      </w:pPr>
+    </w:lvl>
+    <w:lvl w:ilvl="8" w:tplc="4009001B">
+      <w:start w:val="1"/>
+      <w:numFmt w:val="lowerRoman"/>
+      <w:lvlText w:val="%9."/>
+      <w:lvlJc w:val="right"/>
+      <w:pPr>
+        <w:ind w:left="6480" w:hanging="180"/>
+      </w:pPr>
+    </w:lvl>
+  </w:abstractNum>
+  <w:abstractNum w:abstractNumId="3" w15:restartNumberingAfterBreak="0">
     <w:nsid w:val="38293598"/>
     <w:multiLevelType w:val="multilevel"/>
     <w:tmpl w:val="A8C8816E"/>
@@ -2472,14 +2613,14 @@
       </w:pPr>
     </w:lvl>
   </w:abstractNum>
-  <w:abstractNum w:abstractNumId="3" w15:restartNumberingAfterBreak="0">
+  <w:abstractNum w:abstractNumId="4" w15:restartNumberingAfterBreak="0">
     <w:nsid w:val="5C515A04"/>
     <w:multiLevelType w:val="multilevel"/>
-    <w:tmpl w:val="294A5C18"/>
+    <w:tmpl w:val="A8542946"/>
     <w:lvl w:ilvl="0">
       <w:start w:val="1"/>
-      <w:numFmt w:val="bullet"/>
-      <w:lvlText w:val=""/>
+      <w:numFmt w:val="decimal"/>
+      <w:lvlText w:val="%1."/>
       <w:lvlJc w:val="left"/>
       <w:pPr>
         <w:tabs>
@@ -2488,7 +2629,7 @@
         <w:ind w:left="720" w:hanging="360"/>
       </w:pPr>
       <w:rPr>
-        <w:rFonts w:ascii="Symbol" w:hAnsi="Symbol" w:hint="default"/>
+        <w:rFonts w:hint="default"/>
         <w:sz w:val="20"/>
       </w:rPr>
     </w:lvl>
@@ -2621,7 +2762,7 @@
       </w:rPr>
     </w:lvl>
   </w:abstractNum>
-  <w:abstractNum w:abstractNumId="4" w15:restartNumberingAfterBreak="0">
+  <w:abstractNum w:abstractNumId="5" w15:restartNumberingAfterBreak="0">
     <w:nsid w:val="627572EB"/>
     <w:multiLevelType w:val="hybridMultilevel"/>
     <w:tmpl w:val="F5F2FF76"/>
@@ -2737,7 +2878,123 @@
       </w:rPr>
     </w:lvl>
   </w:abstractNum>
-  <w:abstractNum w:abstractNumId="5" w15:restartNumberingAfterBreak="0">
+  <w:abstractNum w:abstractNumId="6" w15:restartNumberingAfterBreak="0">
+    <w:nsid w:val="6FC41273"/>
+    <w:multiLevelType w:val="hybridMultilevel"/>
+    <w:tmpl w:val="150A7022"/>
+    <w:lvl w:ilvl="0" w:tplc="0C86B2C2">
+      <w:start w:val="1"/>
+      <w:numFmt w:val="bullet"/>
+      <w:lvlText w:val=""/>
+      <w:lvlJc w:val="left"/>
+      <w:pPr>
+        <w:ind w:left="720" w:hanging="360"/>
+      </w:pPr>
+      <w:rPr>
+        <w:rFonts w:ascii="Symbol" w:hAnsi="Symbol" w:hint="default"/>
+        <w:b w:val="0"/>
+        <w:i w:val="0"/>
+        <w:sz w:val="18"/>
+      </w:rPr>
+    </w:lvl>
+    <w:lvl w:ilvl="1" w:tplc="40090003" w:tentative="1">
+      <w:start w:val="1"/>
+      <w:numFmt w:val="bullet"/>
+      <w:lvlText w:val="o"/>
+      <w:lvlJc w:val="left"/>
+      <w:pPr>
+        <w:ind w:left="1440" w:hanging="360"/>
+      </w:pPr>
+      <w:rPr>
+        <w:rFonts w:ascii="Courier New" w:hAnsi="Courier New" w:cs="Courier New" w:hint="default"/>
+      </w:rPr>
+    </w:lvl>
+    <w:lvl w:ilvl="2" w:tplc="40090005" w:tentative="1">
+      <w:start w:val="1"/>
+      <w:numFmt w:val="bullet"/>
+      <w:lvlText w:val=""/>
+      <w:lvlJc w:val="left"/>
+      <w:pPr>
+        <w:ind w:left="2160" w:hanging="360"/>
+      </w:pPr>
+      <w:rPr>
+        <w:rFonts w:ascii="Wingdings" w:hAnsi="Wingdings" w:hint="default"/>
+      </w:rPr>
+    </w:lvl>
+    <w:lvl w:ilvl="3" w:tplc="40090001" w:tentative="1">
+      <w:start w:val="1"/>
+      <w:numFmt w:val="bullet"/>
+      <w:lvlText w:val=""/>
+      <w:lvlJc w:val="left"/>
+      <w:pPr>
+        <w:ind w:left="2880" w:hanging="360"/>
+      </w:pPr>
+      <w:rPr>
+        <w:rFonts w:ascii="Symbol" w:hAnsi="Symbol" w:hint="default"/>
+      </w:rPr>
+    </w:lvl>
+    <w:lvl w:ilvl="4" w:tplc="40090003" w:tentative="1">
+      <w:start w:val="1"/>
+      <w:numFmt w:val="bullet"/>
+      <w:lvlText w:val="o"/>
+      <w:lvlJc w:val="left"/>
+      <w:pPr>
+        <w:ind w:left="3600" w:hanging="360"/>
+      </w:pPr>
+      <w:rPr>
+        <w:rFonts w:ascii="Courier New" w:hAnsi="Courier New" w:cs="Courier New" w:hint="default"/>
+      </w:rPr>
+    </w:lvl>
+    <w:lvl w:ilvl="5" w:tplc="40090005" w:tentative="1">
+      <w:start w:val="1"/>
+      <w:numFmt w:val="bullet"/>
+      <w:lvlText w:val=""/>
+      <w:lvlJc w:val="left"/>
+      <w:pPr>
+        <w:ind w:left="4320" w:hanging="360"/>
+      </w:pPr>
+      <w:rPr>
+        <w:rFonts w:ascii="Wingdings" w:hAnsi="Wingdings" w:hint="default"/>
+      </w:rPr>
+    </w:lvl>
+    <w:lvl w:ilvl="6" w:tplc="40090001" w:tentative="1">
+      <w:start w:val="1"/>
+      <w:numFmt w:val="bullet"/>
+      <w:lvlText w:val=""/>
+      <w:lvlJc w:val="left"/>
+      <w:pPr>
+        <w:ind w:left="5040" w:hanging="360"/>
+      </w:pPr>
+      <w:rPr>
+        <w:rFonts w:ascii="Symbol" w:hAnsi="Symbol" w:hint="default"/>
+      </w:rPr>
+    </w:lvl>
+    <w:lvl w:ilvl="7" w:tplc="40090003" w:tentative="1">
+      <w:start w:val="1"/>
+      <w:numFmt w:val="bullet"/>
+      <w:lvlText w:val="o"/>
+      <w:lvlJc w:val="left"/>
+      <w:pPr>
+        <w:ind w:left="5760" w:hanging="360"/>
+      </w:pPr>
+      <w:rPr>
+        <w:rFonts w:ascii="Courier New" w:hAnsi="Courier New" w:cs="Courier New" w:hint="default"/>
+      </w:rPr>
+    </w:lvl>
+    <w:lvl w:ilvl="8" w:tplc="40090005" w:tentative="1">
+      <w:start w:val="1"/>
+      <w:numFmt w:val="bullet"/>
+      <w:lvlText w:val=""/>
+      <w:lvlJc w:val="left"/>
+      <w:pPr>
+        <w:ind w:left="6480" w:hanging="360"/>
+      </w:pPr>
+      <w:rPr>
+        <w:rFonts w:ascii="Wingdings" w:hAnsi="Wingdings" w:hint="default"/>
+      </w:rPr>
+    </w:lvl>
+  </w:abstractNum>
+  <w:abstractNum w:abstractNumId="7" w15:restartNumberingAfterBreak="0">
     <w:nsid w:val="76584D9F"/>
     <w:multiLevelType w:val="hybridMultilevel"/>
     <w:tmpl w:val="00F2A460"/>
@@ -2854,16 +3111,16 @@
     </w:lvl>
   </w:abstractNum>
   <w:num w:numId="1">
+    <w:abstractNumId w:val="7"/>
+  </w:num>
+  <w:num w:numId="2">
     <w:abstractNumId w:val="5"/>
   </w:num>
-  <w:num w:numId="2">
-    <w:abstractNumId w:val="4"/>
-  </w:num>
   <w:num w:numId="3">
-    <w:abstractNumId w:val="2"/>
+    <w:abstractNumId w:val="3"/>
   </w:num>
   <w:num w:numId="4">
-    <w:abstractNumId w:val="3"/>
+    <w:abstractNumId w:val="4"/>
   </w:num>
   <w:num w:numId="5">
     <w:abstractNumId w:val="0"/>
@@ -2871,12 +3128,51 @@
   <w:num w:numId="6">
     <w:abstractNumId w:val="1"/>
   </w:num>
+  <w:num w:numId="7">
+    <w:abstractNumId w:val="2"/>
+    <w:lvlOverride w:ilvl="0">
+      <w:startOverride w:val="1"/>
+    </w:lvlOverride>
+    <w:lvlOverride w:ilvl="1">
+      <w:startOverride w:val="1"/>
+    </w:lvlOverride>
+    <w:lvlOverride w:ilvl="2">
+      <w:startOverride w:val="1"/>
+    </w:lvlOverride>
+    <w:lvlOverride w:ilvl="3">
+      <w:startOverride w:val="1"/>
+    </w:lvlOverride>
+    <w:lvlOverride w:ilvl="4">
+      <w:startOverride w:val="1"/>
+    </w:lvlOverride>
+    <w:lvlOverride w:ilvl="5">
+      <w:startOverride w:val="1"/>
+    </w:lvlOverride>
+    <w:lvlOverride w:ilvl="6">
+      <w:startOverride w:val="1"/>
+    </w:lvlOverride>
+    <w:lvlOverride w:ilvl="7">
+      <w:startOverride w:val="1"/>
+    </w:lvlOverride>
+    <w:lvlOverride w:ilvl="8">
+      <w:startOverride w:val="1"/>
+    </w:lvlOverride>
+  </w:num>
+  <w:num w:numId="8">
+    <w:abstractNumId w:val="4"/>
+  </w:num>
+  <w:num w:numId="9">
+    <w:abstractNumId w:val="2"/>
+  </w:num>
+  <w:num w:numId="10">
+    <w:abstractNumId w:val="6"/>
+  </w:num>
   <w:numIdMacAtCleanup w:val="5"/>
 </w:numbering>
 </file>
 
 <file path=word/styles.xml><?xml version="1.0" encoding="utf-8"?>
-<w:styles xmlns:mc="http://schemas.openxmlformats.org/markup-compatibility/2006" xmlns:r="http://schemas.openxmlformats.org/officeDocument/2006/relationships" xmlns:w="http://schemas.openxmlformats.org/wordprocessingml/2006/main" xmlns:w14="http://schemas.microsoft.com/office/word/2010/wordml" xmlns:w15="http://schemas.microsoft.com/office/word/2012/wordml" xmlns:w16cid="http://schemas.microsoft.com/office/word/2016/wordml/cid" xmlns:w16se="http://schemas.microsoft.com/office/word/2015/wordml/symex" mc:Ignorable="w14 w15 w16se w16cid">
+<w:styles xmlns:mc="http://schemas.openxmlformats.org/markup-compatibility/2006" xmlns:r="http://schemas.openxmlformats.org/officeDocument/2006/relationships" xmlns:w="http://schemas.openxmlformats.org/wordprocessingml/2006/main" xmlns:w14="http://schemas.microsoft.com/office/word/2010/wordml" xmlns:w15="http://schemas.microsoft.com/office/word/2012/wordml" xmlns:w16cex="http://schemas.microsoft.com/office/word/2018/wordml/cex" xmlns:w16cid="http://schemas.microsoft.com/office/word/2016/wordml/cid" xmlns:w16="http://schemas.microsoft.com/office/word/2018/wordml" xmlns:w16se="http://schemas.microsoft.com/office/word/2015/wordml/symex" mc:Ignorable="w14 w15 w16se w16cid w16 w16cex">
   <w:docDefaults>
     <w:rPrDefault>
       <w:rPr>
@@ -3854,6 +4150,67 @@
       <w:shd w:val="clear" w:color="auto" w:fill="E1DFDD"/>
     </w:rPr>
   </w:style>
+  <w:style w:type="paragraph" w:customStyle="1" w:styleId="Default">
+    <w:name w:val="Default"/>
+    <w:rsid w:val="00523AB2"/>
+    <w:pPr>
+      <w:autoSpaceDE w:val="0"/>
+      <w:autoSpaceDN w:val="0"/>
+      <w:adjustRightInd w:val="0"/>
+      <w:spacing w:after="0" w:line="240" w:lineRule="auto"/>
+    </w:pPr>
+    <w:rPr>
+      <w:rFonts w:ascii="Times New Roman" w:hAnsi="Times New Roman" w:cs="Times New Roman"/>
+      <w:color w:val="000000"/>
+      <w:sz w:val="24"/>
+      <w:szCs w:val="24"/>
+      <w:lang w:val="en-IN"/>
+    </w:rPr>
+  </w:style>
+  <w:style w:type="paragraph" w:styleId="Header">
+    <w:name w:val="header"/>
+    <w:basedOn w:val="Normal"/>
+    <w:link w:val="HeaderChar"/>
+    <w:uiPriority w:val="99"/>
+    <w:unhideWhenUsed/>
+    <w:rsid w:val="00335B5E"/>
+    <w:pPr>
+      <w:tabs>
+        <w:tab w:val="center" w:pos="4513"/>
+        <w:tab w:val="right" w:pos="9026"/>
+      </w:tabs>
+      <w:spacing w:after="0" w:line="240" w:lineRule="auto"/>
+    </w:pPr>
+  </w:style>
+  <w:style w:type="character" w:customStyle="1" w:styleId="HeaderChar">
+    <w:name w:val="Header Char"/>
+    <w:basedOn w:val="DefaultParagraphFont"/>
+    <w:link w:val="Header"/>
+    <w:uiPriority w:val="99"/>
+    <w:rsid w:val="00335B5E"/>
+  </w:style>
+  <w:style w:type="paragraph" w:styleId="Footer">
+    <w:name w:val="footer"/>
+    <w:basedOn w:val="Normal"/>
+    <w:link w:val="FooterChar"/>
+    <w:uiPriority w:val="99"/>
+    <w:unhideWhenUsed/>
+    <w:rsid w:val="00335B5E"/>
+    <w:pPr>
+      <w:tabs>
+        <w:tab w:val="center" w:pos="4513"/>
+        <w:tab w:val="right" w:pos="9026"/>
+      </w:tabs>
+      <w:spacing w:after="0" w:line="240" w:lineRule="auto"/>
+    </w:pPr>
+  </w:style>
+  <w:style w:type="character" w:customStyle="1" w:styleId="FooterChar">
+    <w:name w:val="Footer Char"/>
+    <w:basedOn w:val="DefaultParagraphFont"/>
+    <w:link w:val="Footer"/>
+    <w:uiPriority w:val="99"/>
+    <w:rsid w:val="00335B5E"/>
+  </w:style>
 </w:styles>
 </file>
 
@@ -4145,7 +4502,7 @@
 </file>
 
 <file path=customXml/itemProps1.xml><?xml version="1.0" encoding="utf-8"?>
-<ds:datastoreItem xmlns:ds="http://schemas.openxmlformats.org/officeDocument/2006/customXml" ds:itemID="{D73D81F6-6D6E-4081-AF2B-37C5DFB17562}">
+<ds:datastoreItem xmlns:ds="http://schemas.openxmlformats.org/officeDocument/2006/customXml" ds:itemID="{70C37EB5-592B-4797-977E-FB91B0E7FD8A}">
   <ds:schemaRefs>
     <ds:schemaRef ds:uri="http://schemas.openxmlformats.org/officeDocument/2006/bibliography"/>
   </ds:schemaRefs>

</xml_diff>